<commit_message>
Pushing after checking and updating template
</commit_message>
<xml_diff>
--- a/CGP600 AE1 James Coyle Q13068296.docx
+++ b/CGP600 AE1 James Coyle Q13068296.docx
@@ -10,6 +10,7 @@
           <w:docPartUnique/>
         </w:docPartObj>
       </w:sdtPr>
+      <w:sdtEndPr/>
       <w:sdtContent>
         <w:p/>
         <w:p>
@@ -109,6 +110,7 @@
                                     <w:dataBinding w:prefixMappings="xmlns:ns0='http://purl.org/dc/elements/1.1/' xmlns:ns1='http://schemas.openxmlformats.org/package/2006/metadata/core-properties' " w:xpath="/ns1:coreProperties[1]/ns0:title[1]" w:storeItemID="{6C3C8BC8-F283-45AE-878A-BAB7291924A1}"/>
                                     <w:text/>
                                   </w:sdtPr>
+                                  <w:sdtEndPr/>
                                   <w:sdtContent>
                                     <w:r>
                                       <w:rPr>
@@ -135,6 +137,7 @@
                                   <w:dataBinding w:prefixMappings="xmlns:ns0='http://purl.org/dc/elements/1.1/' xmlns:ns1='http://schemas.openxmlformats.org/package/2006/metadata/core-properties' " w:xpath="/ns1:coreProperties[1]/ns0:subject[1]" w:storeItemID="{6C3C8BC8-F283-45AE-878A-BAB7291924A1}"/>
                                   <w:text/>
                                 </w:sdtPr>
+                                <w:sdtEndPr/>
                                 <w:sdtContent>
                                   <w:p>
                                     <w:pPr>
@@ -249,6 +252,7 @@
                               <w:dataBinding w:prefixMappings="xmlns:ns0='http://purl.org/dc/elements/1.1/' xmlns:ns1='http://schemas.openxmlformats.org/package/2006/metadata/core-properties' " w:xpath="/ns1:coreProperties[1]/ns0:title[1]" w:storeItemID="{6C3C8BC8-F283-45AE-878A-BAB7291924A1}"/>
                               <w:text/>
                             </w:sdtPr>
+                            <w:sdtEndPr/>
                             <w:sdtContent>
                               <w:r>
                                 <w:rPr>
@@ -275,6 +279,7 @@
                             <w:dataBinding w:prefixMappings="xmlns:ns0='http://purl.org/dc/elements/1.1/' xmlns:ns1='http://schemas.openxmlformats.org/package/2006/metadata/core-properties' " w:xpath="/ns1:coreProperties[1]/ns0:subject[1]" w:storeItemID="{6C3C8BC8-F283-45AE-878A-BAB7291924A1}"/>
                             <w:text/>
                           </w:sdtPr>
+                          <w:sdtEndPr/>
                           <w:sdtContent>
                             <w:p>
                               <w:pPr>
@@ -431,6 +436,7 @@
                                     <w:calendar w:val="gregorian"/>
                                   </w:date>
                                 </w:sdtPr>
+                                <w:sdtEndPr/>
                                 <w:sdtContent>
                                   <w:p>
                                     <w:pPr>
@@ -497,6 +503,7 @@
                               <w:calendar w:val="gregorian"/>
                             </w:date>
                           </w:sdtPr>
+                          <w:sdtEndPr/>
                           <w:sdtContent>
                             <w:p>
                               <w:pPr>
@@ -603,7 +610,7 @@
             </w:rPr>
             <w:fldChar w:fldCharType="separate"/>
           </w:r>
-          <w:hyperlink w:anchor="_Toc528409984" w:history="1">
+          <w:hyperlink w:anchor="_Toc528413243" w:history="1">
             <w:r>
               <w:rPr>
                 <w:rStyle w:val="Hyperlink"/>
@@ -645,7 +652,7 @@
                 <w:noProof/>
                 <w:webHidden/>
               </w:rPr>
-              <w:instrText xml:space="preserve"> PAGEREF _Toc528409984 \h </w:instrText>
+              <w:instrText xml:space="preserve"> PAGEREF _Toc528413243 \h </w:instrText>
             </w:r>
             <w:r>
               <w:rPr>
@@ -689,7 +696,7 @@
               <w:lang w:eastAsia="en-GB"/>
             </w:rPr>
           </w:pPr>
-          <w:hyperlink w:anchor="_Toc528409985" w:history="1">
+          <w:hyperlink w:anchor="_Toc528413244" w:history="1">
             <w:r>
               <w:rPr>
                 <w:rStyle w:val="Hyperlink"/>
@@ -731,7 +738,7 @@
                 <w:noProof/>
                 <w:webHidden/>
               </w:rPr>
-              <w:instrText xml:space="preserve"> PAGEREF _Toc528409985 \h </w:instrText>
+              <w:instrText xml:space="preserve"> PAGEREF _Toc528413244 \h </w:instrText>
             </w:r>
             <w:r>
               <w:rPr>
@@ -775,7 +782,7 @@
               <w:lang w:eastAsia="en-GB"/>
             </w:rPr>
           </w:pPr>
-          <w:hyperlink w:anchor="_Toc528409986" w:history="1">
+          <w:hyperlink w:anchor="_Toc528413245" w:history="1">
             <w:r>
               <w:rPr>
                 <w:rStyle w:val="Hyperlink"/>
@@ -817,7 +824,7 @@
                 <w:noProof/>
                 <w:webHidden/>
               </w:rPr>
-              <w:instrText xml:space="preserve"> PAGEREF _Toc528409986 \h </w:instrText>
+              <w:instrText xml:space="preserve"> PAGEREF _Toc528413245 \h </w:instrText>
             </w:r>
             <w:r>
               <w:rPr>
@@ -861,7 +868,7 @@
               <w:lang w:eastAsia="en-GB"/>
             </w:rPr>
           </w:pPr>
-          <w:hyperlink w:anchor="_Toc528409987" w:history="1">
+          <w:hyperlink w:anchor="_Toc528413246" w:history="1">
             <w:r>
               <w:rPr>
                 <w:rStyle w:val="Hyperlink"/>
@@ -903,7 +910,7 @@
                 <w:noProof/>
                 <w:webHidden/>
               </w:rPr>
-              <w:instrText xml:space="preserve"> PAGEREF _Toc528409987 \h </w:instrText>
+              <w:instrText xml:space="preserve"> PAGEREF _Toc528413246 \h </w:instrText>
             </w:r>
             <w:r>
               <w:rPr>
@@ -947,7 +954,7 @@
               <w:lang w:eastAsia="en-GB"/>
             </w:rPr>
           </w:pPr>
-          <w:hyperlink w:anchor="_Toc528409988" w:history="1">
+          <w:hyperlink w:anchor="_Toc528413247" w:history="1">
             <w:r>
               <w:rPr>
                 <w:rStyle w:val="Hyperlink"/>
@@ -989,7 +996,7 @@
                 <w:noProof/>
                 <w:webHidden/>
               </w:rPr>
-              <w:instrText xml:space="preserve"> PAGEREF _Toc528409988 \h </w:instrText>
+              <w:instrText xml:space="preserve"> PAGEREF _Toc528413247 \h </w:instrText>
             </w:r>
             <w:r>
               <w:rPr>
@@ -1033,7 +1040,7 @@
               <w:lang w:eastAsia="en-GB"/>
             </w:rPr>
           </w:pPr>
-          <w:hyperlink w:anchor="_Toc528409989" w:history="1">
+          <w:hyperlink w:anchor="_Toc528413248" w:history="1">
             <w:r>
               <w:rPr>
                 <w:rStyle w:val="Hyperlink"/>
@@ -1075,7 +1082,7 @@
                 <w:noProof/>
                 <w:webHidden/>
               </w:rPr>
-              <w:instrText xml:space="preserve"> PAGEREF _Toc528409989 \h </w:instrText>
+              <w:instrText xml:space="preserve"> PAGEREF _Toc528413248 \h </w:instrText>
             </w:r>
             <w:r>
               <w:rPr>
@@ -1119,7 +1126,7 @@
               <w:lang w:eastAsia="en-GB"/>
             </w:rPr>
           </w:pPr>
-          <w:hyperlink w:anchor="_Toc528409990" w:history="1">
+          <w:hyperlink w:anchor="_Toc528413249" w:history="1">
             <w:r>
               <w:rPr>
                 <w:rStyle w:val="Hyperlink"/>
@@ -1161,7 +1168,7 @@
                 <w:noProof/>
                 <w:webHidden/>
               </w:rPr>
-              <w:instrText xml:space="preserve"> PAGEREF _Toc528409990 \h </w:instrText>
+              <w:instrText xml:space="preserve"> PAGEREF _Toc528413249 \h </w:instrText>
             </w:r>
             <w:r>
               <w:rPr>
@@ -1205,7 +1212,7 @@
               <w:lang w:eastAsia="en-GB"/>
             </w:rPr>
           </w:pPr>
-          <w:hyperlink w:anchor="_Toc528409991" w:history="1">
+          <w:hyperlink w:anchor="_Toc528413250" w:history="1">
             <w:r>
               <w:rPr>
                 <w:rStyle w:val="Hyperlink"/>
@@ -1247,7 +1254,7 @@
                 <w:noProof/>
                 <w:webHidden/>
               </w:rPr>
-              <w:instrText xml:space="preserve"> PAGEREF _Toc528409991 \h </w:instrText>
+              <w:instrText xml:space="preserve"> PAGEREF _Toc528413250 \h </w:instrText>
             </w:r>
             <w:r>
               <w:rPr>
@@ -1291,7 +1298,7 @@
               <w:lang w:eastAsia="en-GB"/>
             </w:rPr>
           </w:pPr>
-          <w:hyperlink w:anchor="_Toc528409992" w:history="1">
+          <w:hyperlink w:anchor="_Toc528413251" w:history="1">
             <w:r>
               <w:rPr>
                 <w:rStyle w:val="Hyperlink"/>
@@ -1333,7 +1340,7 @@
                 <w:noProof/>
                 <w:webHidden/>
               </w:rPr>
-              <w:instrText xml:space="preserve"> PAGEREF _Toc528409992 \h </w:instrText>
+              <w:instrText xml:space="preserve"> PAGEREF _Toc528413251 \h </w:instrText>
             </w:r>
             <w:r>
               <w:rPr>
@@ -1377,7 +1384,7 @@
               <w:lang w:eastAsia="en-GB"/>
             </w:rPr>
           </w:pPr>
-          <w:hyperlink w:anchor="_Toc528409993" w:history="1">
+          <w:hyperlink w:anchor="_Toc528413252" w:history="1">
             <w:r>
               <w:rPr>
                 <w:rStyle w:val="Hyperlink"/>
@@ -1419,7 +1426,7 @@
                 <w:noProof/>
                 <w:webHidden/>
               </w:rPr>
-              <w:instrText xml:space="preserve"> PAGEREF _Toc528409993 \h </w:instrText>
+              <w:instrText xml:space="preserve"> PAGEREF _Toc528413252 \h </w:instrText>
             </w:r>
             <w:r>
               <w:rPr>
@@ -1439,7 +1446,7 @@
                 <w:noProof/>
                 <w:webHidden/>
               </w:rPr>
-              <w:t>4</w:t>
+              <w:t>5</w:t>
             </w:r>
             <w:r>
               <w:rPr>
@@ -1463,7 +1470,7 @@
               <w:lang w:eastAsia="en-GB"/>
             </w:rPr>
           </w:pPr>
-          <w:hyperlink w:anchor="_Toc528409994" w:history="1">
+          <w:hyperlink w:anchor="_Toc528413253" w:history="1">
             <w:r>
               <w:rPr>
                 <w:rStyle w:val="Hyperlink"/>
@@ -1505,7 +1512,7 @@
                 <w:noProof/>
                 <w:webHidden/>
               </w:rPr>
-              <w:instrText xml:space="preserve"> PAGEREF _Toc528409994 \h </w:instrText>
+              <w:instrText xml:space="preserve"> PAGEREF _Toc528413253 \h </w:instrText>
             </w:r>
             <w:r>
               <w:rPr>
@@ -1525,7 +1532,7 @@
                 <w:noProof/>
                 <w:webHidden/>
               </w:rPr>
-              <w:t>4</w:t>
+              <w:t>5</w:t>
             </w:r>
             <w:r>
               <w:rPr>
@@ -1549,7 +1556,7 @@
               <w:lang w:eastAsia="en-GB"/>
             </w:rPr>
           </w:pPr>
-          <w:hyperlink w:anchor="_Toc528409995" w:history="1">
+          <w:hyperlink w:anchor="_Toc528413254" w:history="1">
             <w:r>
               <w:rPr>
                 <w:rStyle w:val="Hyperlink"/>
@@ -1591,7 +1598,7 @@
                 <w:noProof/>
                 <w:webHidden/>
               </w:rPr>
-              <w:instrText xml:space="preserve"> PAGEREF _Toc528409995 \h </w:instrText>
+              <w:instrText xml:space="preserve"> PAGEREF _Toc528413254 \h </w:instrText>
             </w:r>
             <w:r>
               <w:rPr>
@@ -1635,7 +1642,7 @@
               <w:lang w:eastAsia="en-GB"/>
             </w:rPr>
           </w:pPr>
-          <w:hyperlink w:anchor="_Toc528409996" w:history="1">
+          <w:hyperlink w:anchor="_Toc528413255" w:history="1">
             <w:r>
               <w:rPr>
                 <w:rStyle w:val="Hyperlink"/>
@@ -1677,7 +1684,7 @@
                 <w:noProof/>
                 <w:webHidden/>
               </w:rPr>
-              <w:instrText xml:space="preserve"> PAGEREF _Toc528409996 \h </w:instrText>
+              <w:instrText xml:space="preserve"> PAGEREF _Toc528413255 \h </w:instrText>
             </w:r>
             <w:r>
               <w:rPr>
@@ -1721,7 +1728,7 @@
               <w:lang w:eastAsia="en-GB"/>
             </w:rPr>
           </w:pPr>
-          <w:hyperlink w:anchor="_Toc528409997" w:history="1">
+          <w:hyperlink w:anchor="_Toc528413256" w:history="1">
             <w:r>
               <w:rPr>
                 <w:rStyle w:val="Hyperlink"/>
@@ -1763,7 +1770,7 @@
                 <w:noProof/>
                 <w:webHidden/>
               </w:rPr>
-              <w:instrText xml:space="preserve"> PAGEREF _Toc528409997 \h </w:instrText>
+              <w:instrText xml:space="preserve"> PAGEREF _Toc528413256 \h </w:instrText>
             </w:r>
             <w:r>
               <w:rPr>
@@ -1807,7 +1814,7 @@
               <w:lang w:eastAsia="en-GB"/>
             </w:rPr>
           </w:pPr>
-          <w:hyperlink w:anchor="_Toc528409998" w:history="1">
+          <w:hyperlink w:anchor="_Toc528413257" w:history="1">
             <w:r>
               <w:rPr>
                 <w:rStyle w:val="Hyperlink"/>
@@ -1849,7 +1856,7 @@
                 <w:noProof/>
                 <w:webHidden/>
               </w:rPr>
-              <w:instrText xml:space="preserve"> PAGEREF _Toc528409998 \h </w:instrText>
+              <w:instrText xml:space="preserve"> PAGEREF _Toc528413257 \h </w:instrText>
             </w:r>
             <w:r>
               <w:rPr>
@@ -1893,7 +1900,7 @@
               <w:lang w:eastAsia="en-GB"/>
             </w:rPr>
           </w:pPr>
-          <w:hyperlink w:anchor="_Toc528409999" w:history="1">
+          <w:hyperlink w:anchor="_Toc528413258" w:history="1">
             <w:r>
               <w:rPr>
                 <w:rStyle w:val="Hyperlink"/>
@@ -1935,7 +1942,7 @@
                 <w:noProof/>
                 <w:webHidden/>
               </w:rPr>
-              <w:instrText xml:space="preserve"> PAGEREF _Toc528409999 \h </w:instrText>
+              <w:instrText xml:space="preserve"> PAGEREF _Toc528413258 \h </w:instrText>
             </w:r>
             <w:r>
               <w:rPr>
@@ -1979,7 +1986,7 @@
               <w:lang w:eastAsia="en-GB"/>
             </w:rPr>
           </w:pPr>
-          <w:hyperlink w:anchor="_Toc528410000" w:history="1">
+          <w:hyperlink w:anchor="_Toc528413259" w:history="1">
             <w:r>
               <w:rPr>
                 <w:rStyle w:val="Hyperlink"/>
@@ -2021,7 +2028,7 @@
                 <w:noProof/>
                 <w:webHidden/>
               </w:rPr>
-              <w:instrText xml:space="preserve"> PAGEREF _Toc528410000 \h </w:instrText>
+              <w:instrText xml:space="preserve"> PAGEREF _Toc528413259 \h </w:instrText>
             </w:r>
             <w:r>
               <w:rPr>
@@ -2065,7 +2072,7 @@
               <w:lang w:eastAsia="en-GB"/>
             </w:rPr>
           </w:pPr>
-          <w:hyperlink w:anchor="_Toc528410001" w:history="1">
+          <w:hyperlink w:anchor="_Toc528413260" w:history="1">
             <w:r>
               <w:rPr>
                 <w:rStyle w:val="Hyperlink"/>
@@ -2107,7 +2114,7 @@
                 <w:noProof/>
                 <w:webHidden/>
               </w:rPr>
-              <w:instrText xml:space="preserve"> PAGEREF _Toc528410001 \h </w:instrText>
+              <w:instrText xml:space="preserve"> PAGEREF _Toc528413260 \h </w:instrText>
             </w:r>
             <w:r>
               <w:rPr>
@@ -2151,7 +2158,7 @@
               <w:lang w:eastAsia="en-GB"/>
             </w:rPr>
           </w:pPr>
-          <w:hyperlink w:anchor="_Toc528410002" w:history="1">
+          <w:hyperlink w:anchor="_Toc528413261" w:history="1">
             <w:r>
               <w:rPr>
                 <w:rStyle w:val="Hyperlink"/>
@@ -2193,7 +2200,7 @@
                 <w:noProof/>
                 <w:webHidden/>
               </w:rPr>
-              <w:instrText xml:space="preserve"> PAGEREF _Toc528410002 \h </w:instrText>
+              <w:instrText xml:space="preserve"> PAGEREF _Toc528413261 \h </w:instrText>
             </w:r>
             <w:r>
               <w:rPr>
@@ -2237,7 +2244,7 @@
               <w:lang w:eastAsia="en-GB"/>
             </w:rPr>
           </w:pPr>
-          <w:hyperlink w:anchor="_Toc528410003" w:history="1">
+          <w:hyperlink w:anchor="_Toc528413262" w:history="1">
             <w:r>
               <w:rPr>
                 <w:rStyle w:val="Hyperlink"/>
@@ -2279,7 +2286,7 @@
                 <w:noProof/>
                 <w:webHidden/>
               </w:rPr>
-              <w:instrText xml:space="preserve"> PAGEREF _Toc528410003 \h </w:instrText>
+              <w:instrText xml:space="preserve"> PAGEREF _Toc528413262 \h </w:instrText>
             </w:r>
             <w:r>
               <w:rPr>
@@ -2323,7 +2330,7 @@
               <w:lang w:eastAsia="en-GB"/>
             </w:rPr>
           </w:pPr>
-          <w:hyperlink w:anchor="_Toc528410004" w:history="1">
+          <w:hyperlink w:anchor="_Toc528413263" w:history="1">
             <w:r>
               <w:rPr>
                 <w:rStyle w:val="Hyperlink"/>
@@ -2365,7 +2372,7 @@
                 <w:noProof/>
                 <w:webHidden/>
               </w:rPr>
-              <w:instrText xml:space="preserve"> PAGEREF _Toc528410004 \h </w:instrText>
+              <w:instrText xml:space="preserve"> PAGEREF _Toc528413263 \h </w:instrText>
             </w:r>
             <w:r>
               <w:rPr>
@@ -2409,7 +2416,7 @@
               <w:lang w:eastAsia="en-GB"/>
             </w:rPr>
           </w:pPr>
-          <w:hyperlink w:anchor="_Toc528410005" w:history="1">
+          <w:hyperlink w:anchor="_Toc528413264" w:history="1">
             <w:r>
               <w:rPr>
                 <w:rStyle w:val="Hyperlink"/>
@@ -2451,7 +2458,7 @@
                 <w:noProof/>
                 <w:webHidden/>
               </w:rPr>
-              <w:instrText xml:space="preserve"> PAGEREF _Toc528410005 \h </w:instrText>
+              <w:instrText xml:space="preserve"> PAGEREF _Toc528413264 \h </w:instrText>
             </w:r>
             <w:r>
               <w:rPr>
@@ -2495,7 +2502,7 @@
               <w:lang w:eastAsia="en-GB"/>
             </w:rPr>
           </w:pPr>
-          <w:hyperlink w:anchor="_Toc528410006" w:history="1">
+          <w:hyperlink w:anchor="_Toc528413265" w:history="1">
             <w:r>
               <w:rPr>
                 <w:rStyle w:val="Hyperlink"/>
@@ -2537,7 +2544,7 @@
                 <w:noProof/>
                 <w:webHidden/>
               </w:rPr>
-              <w:instrText xml:space="preserve"> PAGEREF _Toc528410006 \h </w:instrText>
+              <w:instrText xml:space="preserve"> PAGEREF _Toc528413265 \h </w:instrText>
             </w:r>
             <w:r>
               <w:rPr>
@@ -2581,7 +2588,7 @@
               <w:lang w:eastAsia="en-GB"/>
             </w:rPr>
           </w:pPr>
-          <w:hyperlink w:anchor="_Toc528410007" w:history="1">
+          <w:hyperlink w:anchor="_Toc528413266" w:history="1">
             <w:r>
               <w:rPr>
                 <w:rStyle w:val="Hyperlink"/>
@@ -2623,7 +2630,7 @@
                 <w:noProof/>
                 <w:webHidden/>
               </w:rPr>
-              <w:instrText xml:space="preserve"> PAGEREF _Toc528410007 \h </w:instrText>
+              <w:instrText xml:space="preserve"> PAGEREF _Toc528413266 \h </w:instrText>
             </w:r>
             <w:r>
               <w:rPr>
@@ -2667,7 +2674,7 @@
               <w:lang w:eastAsia="en-GB"/>
             </w:rPr>
           </w:pPr>
-          <w:hyperlink w:anchor="_Toc528410008" w:history="1">
+          <w:hyperlink w:anchor="_Toc528413267" w:history="1">
             <w:r>
               <w:rPr>
                 <w:rStyle w:val="Hyperlink"/>
@@ -2709,7 +2716,7 @@
                 <w:noProof/>
                 <w:webHidden/>
               </w:rPr>
-              <w:instrText xml:space="preserve"> PAGEREF _Toc528410008 \h </w:instrText>
+              <w:instrText xml:space="preserve"> PAGEREF _Toc528413267 \h </w:instrText>
             </w:r>
             <w:r>
               <w:rPr>
@@ -2753,7 +2760,7 @@
               <w:lang w:eastAsia="en-GB"/>
             </w:rPr>
           </w:pPr>
-          <w:hyperlink w:anchor="_Toc528410009" w:history="1">
+          <w:hyperlink w:anchor="_Toc528413268" w:history="1">
             <w:r>
               <w:rPr>
                 <w:rStyle w:val="Hyperlink"/>
@@ -2795,7 +2802,7 @@
                 <w:noProof/>
                 <w:webHidden/>
               </w:rPr>
-              <w:instrText xml:space="preserve"> PAGEREF _Toc528410009 \h </w:instrText>
+              <w:instrText xml:space="preserve"> PAGEREF _Toc528413268 \h </w:instrText>
             </w:r>
             <w:r>
               <w:rPr>
@@ -2839,7 +2846,7 @@
               <w:lang w:eastAsia="en-GB"/>
             </w:rPr>
           </w:pPr>
-          <w:hyperlink w:anchor="_Toc528410010" w:history="1">
+          <w:hyperlink w:anchor="_Toc528413269" w:history="1">
             <w:r>
               <w:rPr>
                 <w:rStyle w:val="Hyperlink"/>
@@ -2881,7 +2888,7 @@
                 <w:noProof/>
                 <w:webHidden/>
               </w:rPr>
-              <w:instrText xml:space="preserve"> PAGEREF _Toc528410010 \h </w:instrText>
+              <w:instrText xml:space="preserve"> PAGEREF _Toc528413269 \h </w:instrText>
             </w:r>
             <w:r>
               <w:rPr>
@@ -2925,7 +2932,7 @@
               <w:lang w:eastAsia="en-GB"/>
             </w:rPr>
           </w:pPr>
-          <w:hyperlink w:anchor="_Toc528410011" w:history="1">
+          <w:hyperlink w:anchor="_Toc528413270" w:history="1">
             <w:r>
               <w:rPr>
                 <w:rStyle w:val="Hyperlink"/>
@@ -2967,7 +2974,7 @@
                 <w:noProof/>
                 <w:webHidden/>
               </w:rPr>
-              <w:instrText xml:space="preserve"> PAGEREF _Toc528410011 \h </w:instrText>
+              <w:instrText xml:space="preserve"> PAGEREF _Toc528413270 \h </w:instrText>
             </w:r>
             <w:r>
               <w:rPr>
@@ -3011,7 +3018,7 @@
               <w:lang w:eastAsia="en-GB"/>
             </w:rPr>
           </w:pPr>
-          <w:hyperlink w:anchor="_Toc528410012" w:history="1">
+          <w:hyperlink w:anchor="_Toc528413271" w:history="1">
             <w:r>
               <w:rPr>
                 <w:rStyle w:val="Hyperlink"/>
@@ -3053,7 +3060,7 @@
                 <w:noProof/>
                 <w:webHidden/>
               </w:rPr>
-              <w:instrText xml:space="preserve"> PAGEREF _Toc528410012 \h </w:instrText>
+              <w:instrText xml:space="preserve"> PAGEREF _Toc528413271 \h </w:instrText>
             </w:r>
             <w:r>
               <w:rPr>
@@ -3097,7 +3104,7 @@
               <w:lang w:eastAsia="en-GB"/>
             </w:rPr>
           </w:pPr>
-          <w:hyperlink w:anchor="_Toc528410013" w:history="1">
+          <w:hyperlink w:anchor="_Toc528413272" w:history="1">
             <w:r>
               <w:rPr>
                 <w:rStyle w:val="Hyperlink"/>
@@ -3139,7 +3146,7 @@
                 <w:noProof/>
                 <w:webHidden/>
               </w:rPr>
-              <w:instrText xml:space="preserve"> PAGEREF _Toc528410013 \h </w:instrText>
+              <w:instrText xml:space="preserve"> PAGEREF _Toc528413272 \h </w:instrText>
             </w:r>
             <w:r>
               <w:rPr>
@@ -3183,7 +3190,7 @@
               <w:lang w:eastAsia="en-GB"/>
             </w:rPr>
           </w:pPr>
-          <w:hyperlink w:anchor="_Toc528410014" w:history="1">
+          <w:hyperlink w:anchor="_Toc528413273" w:history="1">
             <w:r>
               <w:rPr>
                 <w:rStyle w:val="Hyperlink"/>
@@ -3225,7 +3232,7 @@
                 <w:noProof/>
                 <w:webHidden/>
               </w:rPr>
-              <w:instrText xml:space="preserve"> PAGEREF _Toc528410014 \h </w:instrText>
+              <w:instrText xml:space="preserve"> PAGEREF _Toc528413273 \h </w:instrText>
             </w:r>
             <w:r>
               <w:rPr>
@@ -3269,7 +3276,7 @@
               <w:lang w:eastAsia="en-GB"/>
             </w:rPr>
           </w:pPr>
-          <w:hyperlink w:anchor="_Toc528410015" w:history="1">
+          <w:hyperlink w:anchor="_Toc528413274" w:history="1">
             <w:r>
               <w:rPr>
                 <w:rStyle w:val="Hyperlink"/>
@@ -3311,7 +3318,7 @@
                 <w:noProof/>
                 <w:webHidden/>
               </w:rPr>
-              <w:instrText xml:space="preserve"> PAGEREF _Toc528410015 \h </w:instrText>
+              <w:instrText xml:space="preserve"> PAGEREF _Toc528413274 \h </w:instrText>
             </w:r>
             <w:r>
               <w:rPr>
@@ -3355,7 +3362,7 @@
               <w:lang w:eastAsia="en-GB"/>
             </w:rPr>
           </w:pPr>
-          <w:hyperlink w:anchor="_Toc528410016" w:history="1">
+          <w:hyperlink w:anchor="_Toc528413275" w:history="1">
             <w:r>
               <w:rPr>
                 <w:rStyle w:val="Hyperlink"/>
@@ -3397,7 +3404,7 @@
                 <w:noProof/>
                 <w:webHidden/>
               </w:rPr>
-              <w:instrText xml:space="preserve"> PAGEREF _Toc528410016 \h </w:instrText>
+              <w:instrText xml:space="preserve"> PAGEREF _Toc528413275 \h </w:instrText>
             </w:r>
             <w:r>
               <w:rPr>
@@ -3441,7 +3448,7 @@
               <w:lang w:eastAsia="en-GB"/>
             </w:rPr>
           </w:pPr>
-          <w:hyperlink w:anchor="_Toc528410017" w:history="1">
+          <w:hyperlink w:anchor="_Toc528413276" w:history="1">
             <w:r>
               <w:rPr>
                 <w:rStyle w:val="Hyperlink"/>
@@ -3483,7 +3490,7 @@
                 <w:noProof/>
                 <w:webHidden/>
               </w:rPr>
-              <w:instrText xml:space="preserve"> PAGEREF _Toc528410017 \h </w:instrText>
+              <w:instrText xml:space="preserve"> PAGEREF _Toc528413276 \h </w:instrText>
             </w:r>
             <w:r>
               <w:rPr>
@@ -3527,7 +3534,7 @@
               <w:lang w:eastAsia="en-GB"/>
             </w:rPr>
           </w:pPr>
-          <w:hyperlink w:anchor="_Toc528410018" w:history="1">
+          <w:hyperlink w:anchor="_Toc528413277" w:history="1">
             <w:r>
               <w:rPr>
                 <w:rStyle w:val="Hyperlink"/>
@@ -3569,7 +3576,7 @@
                 <w:noProof/>
                 <w:webHidden/>
               </w:rPr>
-              <w:instrText xml:space="preserve"> PAGEREF _Toc528410018 \h </w:instrText>
+              <w:instrText xml:space="preserve"> PAGEREF _Toc528413277 \h </w:instrText>
             </w:r>
             <w:r>
               <w:rPr>
@@ -3613,7 +3620,7 @@
               <w:lang w:eastAsia="en-GB"/>
             </w:rPr>
           </w:pPr>
-          <w:hyperlink w:anchor="_Toc528410019" w:history="1">
+          <w:hyperlink w:anchor="_Toc528413278" w:history="1">
             <w:r>
               <w:rPr>
                 <w:rStyle w:val="Hyperlink"/>
@@ -3655,7 +3662,7 @@
                 <w:noProof/>
                 <w:webHidden/>
               </w:rPr>
-              <w:instrText xml:space="preserve"> PAGEREF _Toc528410019 \h </w:instrText>
+              <w:instrText xml:space="preserve"> PAGEREF _Toc528413278 \h </w:instrText>
             </w:r>
             <w:r>
               <w:rPr>
@@ -3699,7 +3706,7 @@
               <w:lang w:eastAsia="en-GB"/>
             </w:rPr>
           </w:pPr>
-          <w:hyperlink w:anchor="_Toc528410020" w:history="1">
+          <w:hyperlink w:anchor="_Toc528413279" w:history="1">
             <w:r>
               <w:rPr>
                 <w:rStyle w:val="Hyperlink"/>
@@ -3741,7 +3748,7 @@
                 <w:noProof/>
                 <w:webHidden/>
               </w:rPr>
-              <w:instrText xml:space="preserve"> PAGEREF _Toc528410020 \h </w:instrText>
+              <w:instrText xml:space="preserve"> PAGEREF _Toc528413279 \h </w:instrText>
             </w:r>
             <w:r>
               <w:rPr>
@@ -3785,7 +3792,7 @@
               <w:lang w:eastAsia="en-GB"/>
             </w:rPr>
           </w:pPr>
-          <w:hyperlink w:anchor="_Toc528410021" w:history="1">
+          <w:hyperlink w:anchor="_Toc528413280" w:history="1">
             <w:r>
               <w:rPr>
                 <w:rStyle w:val="Hyperlink"/>
@@ -3827,7 +3834,7 @@
                 <w:noProof/>
                 <w:webHidden/>
               </w:rPr>
-              <w:instrText xml:space="preserve"> PAGEREF _Toc528410021 \h </w:instrText>
+              <w:instrText xml:space="preserve"> PAGEREF _Toc528413280 \h </w:instrText>
             </w:r>
             <w:r>
               <w:rPr>
@@ -3871,7 +3878,7 @@
               <w:lang w:eastAsia="en-GB"/>
             </w:rPr>
           </w:pPr>
-          <w:hyperlink w:anchor="_Toc528410022" w:history="1">
+          <w:hyperlink w:anchor="_Toc528413281" w:history="1">
             <w:r>
               <w:rPr>
                 <w:rStyle w:val="Hyperlink"/>
@@ -3913,7 +3920,7 @@
                 <w:noProof/>
                 <w:webHidden/>
               </w:rPr>
-              <w:instrText xml:space="preserve"> PAGEREF _Toc528410022 \h </w:instrText>
+              <w:instrText xml:space="preserve"> PAGEREF _Toc528413281 \h </w:instrText>
             </w:r>
             <w:r>
               <w:rPr>
@@ -3957,7 +3964,7 @@
               <w:lang w:eastAsia="en-GB"/>
             </w:rPr>
           </w:pPr>
-          <w:hyperlink w:anchor="_Toc528410023" w:history="1">
+          <w:hyperlink w:anchor="_Toc528413282" w:history="1">
             <w:r>
               <w:rPr>
                 <w:rStyle w:val="Hyperlink"/>
@@ -3978,21 +3985,93 @@
                 <w:rStyle w:val="Hyperlink"/>
                 <w:noProof/>
               </w:rPr>
-              <w:t>Appendix F – Class Di</w:t>
-            </w:r>
+              <w:t>Appendix F – Class Diagrams</w:t>
+            </w:r>
+            <w:r>
+              <w:rPr>
+                <w:noProof/>
+                <w:webHidden/>
+              </w:rPr>
+              <w:tab/>
+            </w:r>
+            <w:r>
+              <w:rPr>
+                <w:noProof/>
+                <w:webHidden/>
+              </w:rPr>
+              <w:fldChar w:fldCharType="begin"/>
+            </w:r>
+            <w:r>
+              <w:rPr>
+                <w:noProof/>
+                <w:webHidden/>
+              </w:rPr>
+              <w:instrText xml:space="preserve"> PAGEREF _Toc528413282 \h </w:instrText>
+            </w:r>
+            <w:r>
+              <w:rPr>
+                <w:noProof/>
+                <w:webHidden/>
+              </w:rPr>
+            </w:r>
+            <w:r>
+              <w:rPr>
+                <w:noProof/>
+                <w:webHidden/>
+              </w:rPr>
+              <w:fldChar w:fldCharType="separate"/>
+            </w:r>
+            <w:r>
+              <w:rPr>
+                <w:noProof/>
+                <w:webHidden/>
+              </w:rPr>
+              <w:t>24</w:t>
+            </w:r>
+            <w:r>
+              <w:rPr>
+                <w:noProof/>
+                <w:webHidden/>
+              </w:rPr>
+              <w:fldChar w:fldCharType="end"/>
+            </w:r>
+          </w:hyperlink>
+        </w:p>
+        <w:p>
+          <w:pPr>
+            <w:pStyle w:val="TOC3"/>
+            <w:tabs>
+              <w:tab w:val="left" w:pos="1100"/>
+              <w:tab w:val="right" w:leader="dot" w:pos="10456"/>
+            </w:tabs>
+            <w:rPr>
+              <w:noProof/>
+              <w:sz w:val="22"/>
+              <w:lang w:eastAsia="en-GB"/>
+            </w:rPr>
+          </w:pPr>
+          <w:hyperlink w:anchor="_Toc528413283" w:history="1">
             <w:r>
               <w:rPr>
                 <w:rStyle w:val="Hyperlink"/>
                 <w:noProof/>
               </w:rPr>
-              <w:t>a</w:t>
+              <w:t>6.6.1</w:t>
+            </w:r>
+            <w:r>
+              <w:rPr>
+                <w:noProof/>
+                <w:sz w:val="22"/>
+                <w:lang w:eastAsia="en-GB"/>
+              </w:rPr>
+              <w:tab/>
             </w:r>
             <w:r>
               <w:rPr>
                 <w:rStyle w:val="Hyperlink"/>
                 <w:noProof/>
               </w:rPr>
-              <w:t>grams</w:t>
+              <w:t>Version 1</w:t>
             </w:r>
             <w:r>
               <w:rPr>
@@ -4013,7 +4092,93 @@
                 <w:noProof/>
                 <w:webHidden/>
               </w:rPr>
-              <w:instrText xml:space="preserve"> PAGEREF _Toc528410023 \h </w:instrText>
+              <w:instrText xml:space="preserve"> PAGEREF _Toc528413283 \h </w:instrText>
+            </w:r>
+            <w:r>
+              <w:rPr>
+                <w:noProof/>
+                <w:webHidden/>
+              </w:rPr>
+            </w:r>
+            <w:r>
+              <w:rPr>
+                <w:noProof/>
+                <w:webHidden/>
+              </w:rPr>
+              <w:fldChar w:fldCharType="separate"/>
+            </w:r>
+            <w:r>
+              <w:rPr>
+                <w:noProof/>
+                <w:webHidden/>
+              </w:rPr>
+              <w:t>24</w:t>
+            </w:r>
+            <w:r>
+              <w:rPr>
+                <w:noProof/>
+                <w:webHidden/>
+              </w:rPr>
+              <w:fldChar w:fldCharType="end"/>
+            </w:r>
+          </w:hyperlink>
+        </w:p>
+        <w:p>
+          <w:pPr>
+            <w:pStyle w:val="TOC3"/>
+            <w:tabs>
+              <w:tab w:val="left" w:pos="1100"/>
+              <w:tab w:val="right" w:leader="dot" w:pos="10456"/>
+            </w:tabs>
+            <w:rPr>
+              <w:noProof/>
+              <w:sz w:val="22"/>
+              <w:lang w:eastAsia="en-GB"/>
+            </w:rPr>
+          </w:pPr>
+          <w:hyperlink w:anchor="_Toc528413284" w:history="1">
+            <w:r>
+              <w:rPr>
+                <w:rStyle w:val="Hyperlink"/>
+                <w:noProof/>
+              </w:rPr>
+              <w:t>6.6.2</w:t>
+            </w:r>
+            <w:r>
+              <w:rPr>
+                <w:noProof/>
+                <w:sz w:val="22"/>
+                <w:lang w:eastAsia="en-GB"/>
+              </w:rPr>
+              <w:tab/>
+            </w:r>
+            <w:r>
+              <w:rPr>
+                <w:rStyle w:val="Hyperlink"/>
+                <w:noProof/>
+              </w:rPr>
+              <w:t>Version 2</w:t>
+            </w:r>
+            <w:r>
+              <w:rPr>
+                <w:noProof/>
+                <w:webHidden/>
+              </w:rPr>
+              <w:tab/>
+            </w:r>
+            <w:r>
+              <w:rPr>
+                <w:noProof/>
+                <w:webHidden/>
+              </w:rPr>
+              <w:fldChar w:fldCharType="begin"/>
+            </w:r>
+            <w:r>
+              <w:rPr>
+                <w:noProof/>
+                <w:webHidden/>
+              </w:rPr>
+              <w:instrText xml:space="preserve"> PAGEREF _Toc528413284 \h </w:instrText>
             </w:r>
             <w:r>
               <w:rPr>
@@ -4057,7 +4222,7 @@
               <w:lang w:eastAsia="en-GB"/>
             </w:rPr>
           </w:pPr>
-          <w:hyperlink w:anchor="_Toc528410024" w:history="1">
+          <w:hyperlink w:anchor="_Toc528413285" w:history="1">
             <w:r>
               <w:rPr>
                 <w:rStyle w:val="Hyperlink"/>
@@ -4099,7 +4264,7 @@
                 <w:noProof/>
                 <w:webHidden/>
               </w:rPr>
-              <w:instrText xml:space="preserve"> PAGEREF _Toc528410024 \h </w:instrText>
+              <w:instrText xml:space="preserve"> PAGEREF _Toc528413285 \h </w:instrText>
             </w:r>
             <w:r>
               <w:rPr>
@@ -4119,7 +4284,7 @@
                 <w:noProof/>
                 <w:webHidden/>
               </w:rPr>
-              <w:t>24</w:t>
+              <w:t>25</w:t>
             </w:r>
             <w:r>
               <w:rPr>
@@ -4143,7 +4308,7 @@
               <w:lang w:eastAsia="en-GB"/>
             </w:rPr>
           </w:pPr>
-          <w:hyperlink w:anchor="_Toc528410025" w:history="1">
+          <w:hyperlink w:anchor="_Toc528413286" w:history="1">
             <w:r>
               <w:rPr>
                 <w:rStyle w:val="Hyperlink"/>
@@ -4185,7 +4350,7 @@
                 <w:noProof/>
                 <w:webHidden/>
               </w:rPr>
-              <w:instrText xml:space="preserve"> PAGEREF _Toc528410025 \h </w:instrText>
+              <w:instrText xml:space="preserve"> PAGEREF _Toc528413286 \h </w:instrText>
             </w:r>
             <w:r>
               <w:rPr>
@@ -4205,7 +4370,7 @@
                 <w:noProof/>
                 <w:webHidden/>
               </w:rPr>
-              <w:t>24</w:t>
+              <w:t>25</w:t>
             </w:r>
             <w:r>
               <w:rPr>
@@ -4229,7 +4394,7 @@
               <w:lang w:eastAsia="en-GB"/>
             </w:rPr>
           </w:pPr>
-          <w:hyperlink w:anchor="_Toc528410026" w:history="1">
+          <w:hyperlink w:anchor="_Toc528413287" w:history="1">
             <w:r>
               <w:rPr>
                 <w:rStyle w:val="Hyperlink"/>
@@ -4271,7 +4436,7 @@
                 <w:noProof/>
                 <w:webHidden/>
               </w:rPr>
-              <w:instrText xml:space="preserve"> PAGEREF _Toc528410026 \h </w:instrText>
+              <w:instrText xml:space="preserve"> PAGEREF _Toc528413287 \h </w:instrText>
             </w:r>
             <w:r>
               <w:rPr>
@@ -4291,7 +4456,7 @@
                 <w:noProof/>
                 <w:webHidden/>
               </w:rPr>
-              <w:t>24</w:t>
+              <w:t>25</w:t>
             </w:r>
             <w:r>
               <w:rPr>
@@ -4315,7 +4480,7 @@
               <w:lang w:eastAsia="en-GB"/>
             </w:rPr>
           </w:pPr>
-          <w:hyperlink w:anchor="_Toc528410027" w:history="1">
+          <w:hyperlink w:anchor="_Toc528413288" w:history="1">
             <w:r>
               <w:rPr>
                 <w:rStyle w:val="Hyperlink"/>
@@ -4357,7 +4522,7 @@
                 <w:noProof/>
                 <w:webHidden/>
               </w:rPr>
-              <w:instrText xml:space="preserve"> PAGEREF _Toc528410027 \h </w:instrText>
+              <w:instrText xml:space="preserve"> PAGEREF _Toc528413288 \h </w:instrText>
             </w:r>
             <w:r>
               <w:rPr>
@@ -4401,7 +4566,7 @@
               <w:lang w:eastAsia="en-GB"/>
             </w:rPr>
           </w:pPr>
-          <w:hyperlink w:anchor="_Toc528410028" w:history="1">
+          <w:hyperlink w:anchor="_Toc528413289" w:history="1">
             <w:r>
               <w:rPr>
                 <w:rStyle w:val="Hyperlink"/>
@@ -4443,7 +4608,7 @@
                 <w:noProof/>
                 <w:webHidden/>
               </w:rPr>
-              <w:instrText xml:space="preserve"> PAGEREF _Toc528410028 \h </w:instrText>
+              <w:instrText xml:space="preserve"> PAGEREF _Toc528413289 \h </w:instrText>
             </w:r>
             <w:r>
               <w:rPr>
@@ -4463,7 +4628,7 @@
                 <w:noProof/>
                 <w:webHidden/>
               </w:rPr>
-              <w:t>25</w:t>
+              <w:t>26</w:t>
             </w:r>
             <w:r>
               <w:rPr>
@@ -4487,7 +4652,7 @@
               <w:lang w:eastAsia="en-GB"/>
             </w:rPr>
           </w:pPr>
-          <w:hyperlink w:anchor="_Toc528410029" w:history="1">
+          <w:hyperlink w:anchor="_Toc528413290" w:history="1">
             <w:r>
               <w:rPr>
                 <w:rStyle w:val="Hyperlink"/>
@@ -4529,7 +4694,7 @@
                 <w:noProof/>
                 <w:webHidden/>
               </w:rPr>
-              <w:instrText xml:space="preserve"> PAGEREF _Toc528410029 \h </w:instrText>
+              <w:instrText xml:space="preserve"> PAGEREF _Toc528413290 \h </w:instrText>
             </w:r>
             <w:r>
               <w:rPr>
@@ -4549,7 +4714,7 @@
                 <w:noProof/>
                 <w:webHidden/>
               </w:rPr>
-              <w:t>25</w:t>
+              <w:t>26</w:t>
             </w:r>
             <w:r>
               <w:rPr>
@@ -4573,7 +4738,7 @@
               <w:lang w:eastAsia="en-GB"/>
             </w:rPr>
           </w:pPr>
-          <w:hyperlink w:anchor="_Toc528410030" w:history="1">
+          <w:hyperlink w:anchor="_Toc528413291" w:history="1">
             <w:r>
               <w:rPr>
                 <w:rStyle w:val="Hyperlink"/>
@@ -4615,7 +4780,7 @@
                 <w:noProof/>
                 <w:webHidden/>
               </w:rPr>
-              <w:instrText xml:space="preserve"> PAGEREF _Toc528410030 \h </w:instrText>
+              <w:instrText xml:space="preserve"> PAGEREF _Toc528413291 \h </w:instrText>
             </w:r>
             <w:r>
               <w:rPr>
@@ -4635,7 +4800,7 @@
                 <w:noProof/>
                 <w:webHidden/>
               </w:rPr>
-              <w:t>26</w:t>
+              <w:t>27</w:t>
             </w:r>
             <w:r>
               <w:rPr>
@@ -4659,7 +4824,7 @@
               <w:lang w:eastAsia="en-GB"/>
             </w:rPr>
           </w:pPr>
-          <w:hyperlink w:anchor="_Toc528410031" w:history="1">
+          <w:hyperlink w:anchor="_Toc528413292" w:history="1">
             <w:r>
               <w:rPr>
                 <w:rStyle w:val="Hyperlink"/>
@@ -4701,7 +4866,7 @@
                 <w:noProof/>
                 <w:webHidden/>
               </w:rPr>
-              <w:instrText xml:space="preserve"> PAGEREF _Toc528410031 \h </w:instrText>
+              <w:instrText xml:space="preserve"> PAGEREF _Toc528413292 \h </w:instrText>
             </w:r>
             <w:r>
               <w:rPr>
@@ -4721,7 +4886,7 @@
                 <w:noProof/>
                 <w:webHidden/>
               </w:rPr>
-              <w:t>27</w:t>
+              <w:t>28</w:t>
             </w:r>
             <w:r>
               <w:rPr>
@@ -4745,7 +4910,7 @@
               <w:lang w:eastAsia="en-GB"/>
             </w:rPr>
           </w:pPr>
-          <w:hyperlink w:anchor="_Toc528410032" w:history="1">
+          <w:hyperlink w:anchor="_Toc528413293" w:history="1">
             <w:r>
               <w:rPr>
                 <w:rStyle w:val="Hyperlink"/>
@@ -4787,7 +4952,7 @@
                 <w:noProof/>
                 <w:webHidden/>
               </w:rPr>
-              <w:instrText xml:space="preserve"> PAGEREF _Toc528410032 \h </w:instrText>
+              <w:instrText xml:space="preserve"> PAGEREF _Toc528413293 \h </w:instrText>
             </w:r>
             <w:r>
               <w:rPr>
@@ -4807,7 +4972,7 @@
                 <w:noProof/>
                 <w:webHidden/>
               </w:rPr>
-              <w:t>28</w:t>
+              <w:t>29</w:t>
             </w:r>
             <w:r>
               <w:rPr>
@@ -4831,7 +4996,7 @@
               <w:lang w:eastAsia="en-GB"/>
             </w:rPr>
           </w:pPr>
-          <w:hyperlink w:anchor="_Toc528410033" w:history="1">
+          <w:hyperlink w:anchor="_Toc528413294" w:history="1">
             <w:r>
               <w:rPr>
                 <w:rStyle w:val="Hyperlink"/>
@@ -4873,7 +5038,7 @@
                 <w:noProof/>
                 <w:webHidden/>
               </w:rPr>
-              <w:instrText xml:space="preserve"> PAGEREF _Toc528410033 \h </w:instrText>
+              <w:instrText xml:space="preserve"> PAGEREF _Toc528413294 \h </w:instrText>
             </w:r>
             <w:r>
               <w:rPr>
@@ -4893,7 +5058,7 @@
                 <w:noProof/>
                 <w:webHidden/>
               </w:rPr>
-              <w:t>28</w:t>
+              <w:t>29</w:t>
             </w:r>
             <w:r>
               <w:rPr>
@@ -4917,7 +5082,7 @@
               <w:lang w:eastAsia="en-GB"/>
             </w:rPr>
           </w:pPr>
-          <w:hyperlink w:anchor="_Toc528410034" w:history="1">
+          <w:hyperlink w:anchor="_Toc528413295" w:history="1">
             <w:r>
               <w:rPr>
                 <w:rStyle w:val="Hyperlink"/>
@@ -4959,7 +5124,7 @@
                 <w:noProof/>
                 <w:webHidden/>
               </w:rPr>
-              <w:instrText xml:space="preserve"> PAGEREF _Toc528410034 \h </w:instrText>
+              <w:instrText xml:space="preserve"> PAGEREF _Toc528413295 \h </w:instrText>
             </w:r>
             <w:r>
               <w:rPr>
@@ -4979,7 +5144,7 @@
                 <w:noProof/>
                 <w:webHidden/>
               </w:rPr>
-              <w:t>29</w:t>
+              <w:t>30</w:t>
             </w:r>
             <w:r>
               <w:rPr>
@@ -5003,7 +5168,7 @@
               <w:lang w:eastAsia="en-GB"/>
             </w:rPr>
           </w:pPr>
-          <w:hyperlink w:anchor="_Toc528410035" w:history="1">
+          <w:hyperlink w:anchor="_Toc528413296" w:history="1">
             <w:r>
               <w:rPr>
                 <w:rStyle w:val="Hyperlink"/>
@@ -5045,7 +5210,7 @@
                 <w:noProof/>
                 <w:webHidden/>
               </w:rPr>
-              <w:instrText xml:space="preserve"> PAGEREF _Toc528410035 \h </w:instrText>
+              <w:instrText xml:space="preserve"> PAGEREF _Toc528413296 \h </w:instrText>
             </w:r>
             <w:r>
               <w:rPr>
@@ -5065,7 +5230,7 @@
                 <w:noProof/>
                 <w:webHidden/>
               </w:rPr>
-              <w:t>29</w:t>
+              <w:t>30</w:t>
             </w:r>
             <w:r>
               <w:rPr>
@@ -5088,7 +5253,7 @@
               <w:lang w:eastAsia="en-GB"/>
             </w:rPr>
           </w:pPr>
-          <w:hyperlink w:anchor="_Toc528410036" w:history="1">
+          <w:hyperlink w:anchor="_Toc528413297" w:history="1">
             <w:r>
               <w:rPr>
                 <w:rStyle w:val="Hyperlink"/>
@@ -5115,7 +5280,7 @@
                 <w:noProof/>
                 <w:webHidden/>
               </w:rPr>
-              <w:instrText xml:space="preserve"> PAGEREF _Toc528410036 \h </w:instrText>
+              <w:instrText xml:space="preserve"> PAGEREF _Toc528413297 \h </w:instrText>
             </w:r>
             <w:r>
               <w:rPr>
@@ -5135,7 +5300,7 @@
                 <w:noProof/>
                 <w:webHidden/>
               </w:rPr>
-              <w:t>29</w:t>
+              <w:t>30</w:t>
             </w:r>
             <w:r>
               <w:rPr>
@@ -5159,7 +5324,7 @@
               <w:lang w:eastAsia="en-GB"/>
             </w:rPr>
           </w:pPr>
-          <w:hyperlink w:anchor="_Toc528410037" w:history="1">
+          <w:hyperlink w:anchor="_Toc528413298" w:history="1">
             <w:r>
               <w:rPr>
                 <w:rStyle w:val="Hyperlink"/>
@@ -5201,7 +5366,7 @@
                 <w:noProof/>
                 <w:webHidden/>
               </w:rPr>
-              <w:instrText xml:space="preserve"> PAGEREF _Toc528410037 \h </w:instrText>
+              <w:instrText xml:space="preserve"> PAGEREF _Toc528413298 \h </w:instrText>
             </w:r>
             <w:r>
               <w:rPr>
@@ -5221,7 +5386,7 @@
                 <w:noProof/>
                 <w:webHidden/>
               </w:rPr>
-              <w:t>30</w:t>
+              <w:t>31</w:t>
             </w:r>
             <w:r>
               <w:rPr>
@@ -5245,7 +5410,7 @@
               <w:lang w:eastAsia="en-GB"/>
             </w:rPr>
           </w:pPr>
-          <w:hyperlink w:anchor="_Toc528410038" w:history="1">
+          <w:hyperlink w:anchor="_Toc528413299" w:history="1">
             <w:r>
               <w:rPr>
                 <w:rStyle w:val="Hyperlink"/>
@@ -5287,7 +5452,7 @@
                 <w:noProof/>
                 <w:webHidden/>
               </w:rPr>
-              <w:instrText xml:space="preserve"> PAGEREF _Toc528410038 \h </w:instrText>
+              <w:instrText xml:space="preserve"> PAGEREF _Toc528413299 \h </w:instrText>
             </w:r>
             <w:r>
               <w:rPr>
@@ -5307,7 +5472,7 @@
                 <w:noProof/>
                 <w:webHidden/>
               </w:rPr>
-              <w:t>31</w:t>
+              <w:t>32</w:t>
             </w:r>
             <w:r>
               <w:rPr>
@@ -5339,7 +5504,7 @@
       <w:pPr>
         <w:pStyle w:val="Heading1"/>
       </w:pPr>
-      <w:bookmarkStart w:id="0" w:name="_Toc528409984"/>
+      <w:bookmarkStart w:id="0" w:name="_Toc528413243"/>
       <w:r>
         <w:t>Documentation, Analysis and Design</w:t>
       </w:r>
@@ -5362,6 +5527,11 @@
       <w:r>
         <w:t>) based on those. Then based the class diagrams, pseudo code and flow charts on the WBS derived from the user stories.</w:t>
       </w:r>
+      <w:r>
+        <w:t xml:space="preserve"> As well as how we derived from design 1 to design 2, the pros and cons of each (use references)</w:t>
+      </w:r>
+      <w:bookmarkStart w:id="1" w:name="_GoBack"/>
+      <w:bookmarkEnd w:id="1"/>
     </w:p>
     <w:p>
       <w:pPr>
@@ -5461,8 +5631,6 @@
       <w:r>
         <w:t>Talk about how the various equations are going to be used in the project. (Appendix reference &amp; actual references)</w:t>
       </w:r>
-      <w:bookmarkStart w:id="1" w:name="_GoBack"/>
-      <w:bookmarkEnd w:id="1"/>
     </w:p>
     <w:p>
       <w:pPr>
@@ -6142,7 +6310,18 @@
                 <w:color w:val="FF0000"/>
                 <w:szCs w:val="16"/>
               </w:rPr>
-              <w:t xml:space="preserve">Wide ranging discussion of game/OO/3D development techniques and/or design changes.  </w:t>
+              <w:t xml:space="preserve">Wide ranging discussion of game/OO/3D </w:t>
+            </w:r>
+            <w:r>
+              <w:rPr>
+                <w:rFonts w:ascii="Calibri" w:hAnsi="Calibri"/>
+                <w:b/>
+                <w:i/>
+                <w:color w:val="FF0000"/>
+                <w:szCs w:val="16"/>
+              </w:rPr>
+              <w:lastRenderedPageBreak/>
+              <w:t xml:space="preserve">development techniques and/or design changes.  </w:t>
             </w:r>
           </w:p>
         </w:tc>
@@ -6712,9 +6891,8 @@
       <w:pPr>
         <w:pStyle w:val="Heading1"/>
       </w:pPr>
-      <w:bookmarkStart w:id="2" w:name="_Toc528409985"/>
-      <w:r>
-        <w:lastRenderedPageBreak/>
+      <w:bookmarkStart w:id="2" w:name="_Toc528413244"/>
+      <w:r>
         <w:t>Task Breakdown and Rational</w:t>
       </w:r>
       <w:bookmarkEnd w:id="2"/>
@@ -7915,7 +8093,7 @@
       <w:pPr>
         <w:pStyle w:val="Heading1"/>
       </w:pPr>
-      <w:bookmarkStart w:id="3" w:name="_Toc528409986"/>
+      <w:bookmarkStart w:id="3" w:name="_Toc528413245"/>
       <w:r>
         <w:t>Critical Discussion of Group Work</w:t>
       </w:r>
@@ -7929,7 +8107,7 @@
           <w:numId w:val="14"/>
         </w:numPr>
       </w:pPr>
-      <w:bookmarkStart w:id="4" w:name="_Toc528409987"/>
+      <w:bookmarkStart w:id="4" w:name="_Toc528413246"/>
       <w:r>
         <w:t>Strengths</w:t>
       </w:r>
@@ -7953,7 +8131,7 @@
           <w:numId w:val="14"/>
         </w:numPr>
       </w:pPr>
-      <w:bookmarkStart w:id="5" w:name="_Toc528409988"/>
+      <w:bookmarkStart w:id="5" w:name="_Toc528413247"/>
       <w:r>
         <w:t>Weaknesses</w:t>
       </w:r>
@@ -7971,6 +8149,7 @@
     </w:p>
     <w:p>
       <w:r>
+        <w:lastRenderedPageBreak/>
         <w:t>We used waterfall, but it might have been a better idea to use agile, which would return consistently better results because of iteration.</w:t>
       </w:r>
     </w:p>
@@ -8008,7 +8187,6 @@
           <w:i/>
           <w:color w:val="FF0000"/>
         </w:rPr>
-        <w:lastRenderedPageBreak/>
         <w:t xml:space="preserve">Each group member should individually reflect on the group work that has been done, including the processes used, problems </w:t>
       </w:r>
       <w:proofErr w:type="gramStart"/>
@@ -8899,7 +9077,7 @@
       <w:pPr>
         <w:pStyle w:val="Heading1"/>
       </w:pPr>
-      <w:bookmarkStart w:id="6" w:name="_Toc528409989"/>
+      <w:bookmarkStart w:id="6" w:name="_Toc528413248"/>
       <w:r>
         <w:t>References</w:t>
       </w:r>
@@ -8910,7 +9088,7 @@
       <w:pPr>
         <w:pStyle w:val="Heading1"/>
       </w:pPr>
-      <w:bookmarkStart w:id="7" w:name="_Toc528409990"/>
+      <w:bookmarkStart w:id="7" w:name="_Toc528413249"/>
       <w:r>
         <w:t>Appendix</w:t>
       </w:r>
@@ -8920,7 +9098,7 @@
       <w:pPr>
         <w:pStyle w:val="Heading2"/>
       </w:pPr>
-      <w:bookmarkStart w:id="8" w:name="_Toc528409991"/>
+      <w:bookmarkStart w:id="8" w:name="_Toc528413250"/>
       <w:r>
         <w:t>Appendix A</w:t>
       </w:r>
@@ -8934,7 +9112,7 @@
         <w:pStyle w:val="Heading3"/>
       </w:pPr>
       <w:bookmarkStart w:id="9" w:name="_Toc527725864"/>
-      <w:bookmarkStart w:id="10" w:name="_Toc528409992"/>
+      <w:bookmarkStart w:id="10" w:name="_Toc528413251"/>
       <w:r>
         <w:t>Game Requirements</w:t>
       </w:r>
@@ -9880,8 +10058,9 @@
       <w:pPr>
         <w:pStyle w:val="Heading2"/>
       </w:pPr>
-      <w:bookmarkStart w:id="13" w:name="_Toc528409993"/>
-      <w:r>
+      <w:bookmarkStart w:id="13" w:name="_Toc528413252"/>
+      <w:r>
+        <w:lastRenderedPageBreak/>
         <w:t>Appendix B – User Stories</w:t>
       </w:r>
       <w:bookmarkEnd w:id="13"/>
@@ -9891,7 +10070,7 @@
         <w:pStyle w:val="Heading3"/>
       </w:pPr>
       <w:bookmarkStart w:id="14" w:name="_Toc527725862"/>
-      <w:bookmarkStart w:id="15" w:name="_Toc528409994"/>
+      <w:bookmarkStart w:id="15" w:name="_Toc528413253"/>
       <w:r>
         <w:t>Simple</w:t>
       </w:r>
@@ -9913,7 +10092,6 @@
     </w:p>
     <w:p>
       <w:r>
-        <w:lastRenderedPageBreak/>
         <w:t>As a player I want to be able to move around the scene so that I can explore the map.</w:t>
       </w:r>
     </w:p>
@@ -9977,7 +10155,7 @@
         <w:pStyle w:val="Heading3"/>
       </w:pPr>
       <w:bookmarkStart w:id="16" w:name="_Toc527725863"/>
-      <w:bookmarkStart w:id="17" w:name="_Toc528409995"/>
+      <w:bookmarkStart w:id="17" w:name="_Toc528413254"/>
       <w:r>
         <w:t>Advanced</w:t>
       </w:r>
@@ -10047,7 +10225,7 @@
       <w:pPr>
         <w:pStyle w:val="Heading2"/>
       </w:pPr>
-      <w:bookmarkStart w:id="18" w:name="_Toc528409996"/>
+      <w:bookmarkStart w:id="18" w:name="_Toc528413255"/>
       <w:r>
         <w:lastRenderedPageBreak/>
         <w:t>Appendix C – WBS</w:t>
@@ -10076,10 +10254,10 @@
             <v:path o:extrusionok="f" gradientshapeok="t" o:connecttype="rect"/>
             <o:lock v:ext="edit" aspectratio="t"/>
           </v:shapetype>
-          <v:shape id="_x0000_i1025" type="#_x0000_t75" style="width:111.75pt;height:631.85pt" o:ole="">
+          <v:shape id="_x0000_i1025" type="#_x0000_t75" style="width:111.7pt;height:631.8pt" o:ole="">
             <v:imagedata r:id="rId9" o:title=""/>
           </v:shape>
-          <o:OLEObject Type="Embed" ProgID="Visio.Drawing.15" ShapeID="_x0000_i1025" DrawAspect="Content" ObjectID="_1602153098" r:id="rId10"/>
+          <o:OLEObject Type="Embed" ProgID="Visio.Drawing.15" ShapeID="_x0000_i1025" DrawAspect="Content" ObjectID="_1602155134" r:id="rId10"/>
         </w:object>
       </w:r>
     </w:p>
@@ -10101,7 +10279,7 @@
       <w:pPr>
         <w:pStyle w:val="Heading2"/>
       </w:pPr>
-      <w:bookmarkStart w:id="19" w:name="_Toc528409997"/>
+      <w:bookmarkStart w:id="19" w:name="_Toc528413256"/>
       <w:r>
         <w:lastRenderedPageBreak/>
         <w:t>Appendix D</w:t>
@@ -10121,7 +10299,7 @@
       <w:pPr>
         <w:pStyle w:val="Heading3"/>
       </w:pPr>
-      <w:bookmarkStart w:id="20" w:name="_Toc528409998"/>
+      <w:bookmarkStart w:id="20" w:name="_Toc528413257"/>
       <w:r>
         <w:t>Overarching Pseudocode</w:t>
       </w:r>
@@ -12185,7 +12363,7 @@
       <w:pPr>
         <w:pStyle w:val="Heading3"/>
       </w:pPr>
-      <w:bookmarkStart w:id="21" w:name="_Toc528409999"/>
+      <w:bookmarkStart w:id="21" w:name="_Toc528413258"/>
       <w:r>
         <w:t>Settings [A]</w:t>
       </w:r>
@@ -12947,7 +13125,7 @@
       <w:pPr>
         <w:pStyle w:val="Heading3"/>
       </w:pPr>
-      <w:bookmarkStart w:id="22" w:name="_Toc528410000"/>
+      <w:bookmarkStart w:id="22" w:name="_Toc528413259"/>
       <w:r>
         <w:t>Quit Game [B]</w:t>
       </w:r>
@@ -13127,7 +13305,7 @@
       <w:pPr>
         <w:pStyle w:val="Heading3"/>
       </w:pPr>
-      <w:bookmarkStart w:id="23" w:name="_Toc528410001"/>
+      <w:bookmarkStart w:id="23" w:name="_Toc528413260"/>
       <w:r>
         <w:t>High Scores [C]</w:t>
       </w:r>
@@ -13395,7 +13573,7 @@
       <w:pPr>
         <w:pStyle w:val="Heading3"/>
       </w:pPr>
-      <w:bookmarkStart w:id="24" w:name="_Toc528410002"/>
+      <w:bookmarkStart w:id="24" w:name="_Toc528413261"/>
       <w:r>
         <w:t>Fire [D]</w:t>
       </w:r>
@@ -14021,7 +14199,7 @@
       <w:pPr>
         <w:pStyle w:val="Heading3"/>
       </w:pPr>
-      <w:bookmarkStart w:id="25" w:name="_Toc528410003"/>
+      <w:bookmarkStart w:id="25" w:name="_Toc528413262"/>
       <w:r>
         <w:t>Movement [E]</w:t>
       </w:r>
@@ -14311,7 +14489,7 @@
       <w:pPr>
         <w:pStyle w:val="Heading3"/>
       </w:pPr>
-      <w:bookmarkStart w:id="26" w:name="_Toc528410004"/>
+      <w:bookmarkStart w:id="26" w:name="_Toc528413263"/>
       <w:r>
         <w:t>Pause Menu [F]</w:t>
       </w:r>
@@ -14596,7 +14774,7 @@
       <w:pPr>
         <w:pStyle w:val="Heading3"/>
       </w:pPr>
-      <w:bookmarkStart w:id="27" w:name="_Toc528410005"/>
+      <w:bookmarkStart w:id="27" w:name="_Toc528413264"/>
       <w:r>
         <w:t>Collision Detection [G]</w:t>
       </w:r>
@@ -14998,7 +15176,7 @@
       <w:pPr>
         <w:pStyle w:val="Heading3"/>
       </w:pPr>
-      <w:bookmarkStart w:id="28" w:name="_Toc528410006"/>
+      <w:bookmarkStart w:id="28" w:name="_Toc528413265"/>
       <w:r>
         <w:t>Death [H]</w:t>
       </w:r>
@@ -15126,7 +15304,7 @@
       <w:pPr>
         <w:pStyle w:val="Heading3"/>
       </w:pPr>
-      <w:bookmarkStart w:id="29" w:name="_Toc528410007"/>
+      <w:bookmarkStart w:id="29" w:name="_Toc528413266"/>
       <w:r>
         <w:t>Win [J]</w:t>
       </w:r>
@@ -15435,7 +15613,7 @@
       <w:pPr>
         <w:pStyle w:val="Heading3"/>
       </w:pPr>
-      <w:bookmarkStart w:id="30" w:name="_Toc528410008"/>
+      <w:bookmarkStart w:id="30" w:name="_Toc528413267"/>
       <w:r>
         <w:t>Clean-Up [K]</w:t>
       </w:r>
@@ -15574,7 +15752,7 @@
       <w:pPr>
         <w:pStyle w:val="Heading3"/>
       </w:pPr>
-      <w:bookmarkStart w:id="31" w:name="_Toc528410009"/>
+      <w:bookmarkStart w:id="31" w:name="_Toc528413268"/>
       <w:r>
         <w:t>Loss [L]</w:t>
       </w:r>
@@ -15905,7 +16083,7 @@
       <w:pPr>
         <w:pStyle w:val="Heading2"/>
       </w:pPr>
-      <w:bookmarkStart w:id="32" w:name="_Toc528410010"/>
+      <w:bookmarkStart w:id="32" w:name="_Toc528413269"/>
       <w:r>
         <w:lastRenderedPageBreak/>
         <w:t>Appendix E</w:t>
@@ -15919,7 +16097,7 @@
       <w:pPr>
         <w:pStyle w:val="Heading3"/>
       </w:pPr>
-      <w:bookmarkStart w:id="33" w:name="_Toc528410011"/>
+      <w:bookmarkStart w:id="33" w:name="_Toc528413270"/>
       <w:r>
         <w:t>Overarching Game Flow Chart</w:t>
       </w:r>
@@ -15928,10 +16106,10 @@
     <w:p>
       <w:r>
         <w:object w:dxaOrig="9458" w:dyaOrig="25620" w14:anchorId="1ADE6643">
-          <v:shape id="_x0000_i1026" type="#_x0000_t75" style="width:248.85pt;height:675.05pt" o:ole="">
+          <v:shape id="_x0000_i1026" type="#_x0000_t75" style="width:248.75pt;height:675.1pt" o:ole="">
             <v:imagedata r:id="rId11" o:title=""/>
           </v:shape>
-          <o:OLEObject Type="Embed" ProgID="Visio.Drawing.15" ShapeID="_x0000_i1026" DrawAspect="Content" ObjectID="_1602153099" r:id="rId12"/>
+          <o:OLEObject Type="Embed" ProgID="Visio.Drawing.15" ShapeID="_x0000_i1026" DrawAspect="Content" ObjectID="_1602155135" r:id="rId12"/>
         </w:object>
       </w:r>
     </w:p>
@@ -15940,7 +16118,7 @@
       <w:pPr>
         <w:pStyle w:val="Heading3"/>
       </w:pPr>
-      <w:bookmarkStart w:id="34" w:name="_Toc528410012"/>
+      <w:bookmarkStart w:id="34" w:name="_Toc528413271"/>
       <w:r>
         <w:lastRenderedPageBreak/>
         <w:t>Settings Flow Chart [A]</w:t>
@@ -15950,10 +16128,10 @@
     <w:p>
       <w:r>
         <w:object w:dxaOrig="15346" w:dyaOrig="21076" w14:anchorId="20E06724">
-          <v:shape id="_x0000_i1027" type="#_x0000_t75" style="width:500.55pt;height:687.15pt" o:ole="">
+          <v:shape id="_x0000_i1027" type="#_x0000_t75" style="width:500.3pt;height:687.1pt" o:ole="">
             <v:imagedata r:id="rId13" o:title=""/>
           </v:shape>
-          <o:OLEObject Type="Embed" ProgID="Visio.Drawing.15" ShapeID="_x0000_i1027" DrawAspect="Content" ObjectID="_1602153100" r:id="rId14"/>
+          <o:OLEObject Type="Embed" ProgID="Visio.Drawing.15" ShapeID="_x0000_i1027" DrawAspect="Content" ObjectID="_1602155136" r:id="rId14"/>
         </w:object>
       </w:r>
     </w:p>
@@ -15962,7 +16140,7 @@
       <w:pPr>
         <w:pStyle w:val="Heading3"/>
       </w:pPr>
-      <w:bookmarkStart w:id="35" w:name="_Toc528410013"/>
+      <w:bookmarkStart w:id="35" w:name="_Toc528413272"/>
       <w:r>
         <w:lastRenderedPageBreak/>
         <w:t>Quit Game Flow Chart [B]</w:t>
@@ -15972,10 +16150,10 @@
     <w:p>
       <w:r>
         <w:object w:dxaOrig="12436" w:dyaOrig="11085" w14:anchorId="0AA7C101">
-          <v:shape id="_x0000_i1028" type="#_x0000_t75" style="width:523pt;height:465.4pt" o:ole="">
+          <v:shape id="_x0000_i1028" type="#_x0000_t75" style="width:522.95pt;height:465.55pt" o:ole="">
             <v:imagedata r:id="rId15" o:title=""/>
           </v:shape>
-          <o:OLEObject Type="Embed" ProgID="Visio.Drawing.15" ShapeID="_x0000_i1028" DrawAspect="Content" ObjectID="_1602153101" r:id="rId16"/>
+          <o:OLEObject Type="Embed" ProgID="Visio.Drawing.15" ShapeID="_x0000_i1028" DrawAspect="Content" ObjectID="_1602155137" r:id="rId16"/>
         </w:object>
       </w:r>
     </w:p>
@@ -15983,7 +16161,7 @@
       <w:pPr>
         <w:pStyle w:val="Heading3"/>
       </w:pPr>
-      <w:bookmarkStart w:id="36" w:name="_Toc528410014"/>
+      <w:bookmarkStart w:id="36" w:name="_Toc528413273"/>
       <w:r>
         <w:lastRenderedPageBreak/>
         <w:t>High Scores Flow Chart [C]</w:t>
@@ -15993,10 +16171,10 @@
     <w:p>
       <w:r>
         <w:object w:dxaOrig="10081" w:dyaOrig="9391" w14:anchorId="4215B696">
-          <v:shape id="_x0000_i1029" type="#_x0000_t75" style="width:7in;height:469.45pt" o:ole="">
+          <v:shape id="_x0000_i1029" type="#_x0000_t75" style="width:504.05pt;height:469.55pt" o:ole="">
             <v:imagedata r:id="rId17" o:title=""/>
           </v:shape>
-          <o:OLEObject Type="Embed" ProgID="Visio.Drawing.15" ShapeID="_x0000_i1029" DrawAspect="Content" ObjectID="_1602153102" r:id="rId18"/>
+          <o:OLEObject Type="Embed" ProgID="Visio.Drawing.15" ShapeID="_x0000_i1029" DrawAspect="Content" ObjectID="_1602155138" r:id="rId18"/>
         </w:object>
       </w:r>
     </w:p>
@@ -16027,7 +16205,7 @@
       <w:pPr>
         <w:pStyle w:val="Heading3"/>
       </w:pPr>
-      <w:bookmarkStart w:id="37" w:name="_Toc528410015"/>
+      <w:bookmarkStart w:id="37" w:name="_Toc528413274"/>
       <w:r>
         <w:lastRenderedPageBreak/>
         <w:t>Fire Flow Chart [D]</w:t>
@@ -16037,10 +16215,10 @@
     <w:p>
       <w:r>
         <w:object w:dxaOrig="14851" w:dyaOrig="26176" w14:anchorId="2A968477">
-          <v:shape id="_x0000_i1030" type="#_x0000_t75" style="width:5in;height:633.6pt" o:ole="">
+          <v:shape id="_x0000_i1030" type="#_x0000_t75" style="width:360.15pt;height:633.45pt" o:ole="">
             <v:imagedata r:id="rId19" o:title=""/>
           </v:shape>
-          <o:OLEObject Type="Embed" ProgID="Visio.Drawing.15" ShapeID="_x0000_i1030" DrawAspect="Content" ObjectID="_1602153103" r:id="rId20"/>
+          <o:OLEObject Type="Embed" ProgID="Visio.Drawing.15" ShapeID="_x0000_i1030" DrawAspect="Content" ObjectID="_1602155139" r:id="rId20"/>
         </w:object>
       </w:r>
     </w:p>
@@ -16048,7 +16226,7 @@
       <w:pPr>
         <w:pStyle w:val="Heading3"/>
       </w:pPr>
-      <w:bookmarkStart w:id="38" w:name="_Toc528410016"/>
+      <w:bookmarkStart w:id="38" w:name="_Toc528413275"/>
       <w:r>
         <w:lastRenderedPageBreak/>
         <w:t>Movement Flow Chart [E]</w:t>
@@ -16058,10 +16236,10 @@
     <w:p>
       <w:r>
         <w:object w:dxaOrig="15435" w:dyaOrig="14445" w14:anchorId="4742AD86">
-          <v:shape id="_x0000_i1031" type="#_x0000_t75" style="width:524.15pt;height:489.6pt" o:ole="">
+          <v:shape id="_x0000_i1031" type="#_x0000_t75" style="width:524pt;height:489.7pt" o:ole="">
             <v:imagedata r:id="rId21" o:title=""/>
           </v:shape>
-          <o:OLEObject Type="Embed" ProgID="Visio.Drawing.15" ShapeID="_x0000_i1031" DrawAspect="Content" ObjectID="_1602153104" r:id="rId22"/>
+          <o:OLEObject Type="Embed" ProgID="Visio.Drawing.15" ShapeID="_x0000_i1031" DrawAspect="Content" ObjectID="_1602155140" r:id="rId22"/>
         </w:object>
       </w:r>
     </w:p>
@@ -16069,7 +16247,7 @@
       <w:pPr>
         <w:pStyle w:val="Heading3"/>
       </w:pPr>
-      <w:bookmarkStart w:id="39" w:name="_Toc528410017"/>
+      <w:bookmarkStart w:id="39" w:name="_Toc528413276"/>
       <w:r>
         <w:lastRenderedPageBreak/>
         <w:t>Pause Menu Flow Chart [F]</w:t>
@@ -16079,10 +16257,10 @@
     <w:p>
       <w:r>
         <w:object w:dxaOrig="12931" w:dyaOrig="10545" w14:anchorId="3822A59F">
-          <v:shape id="_x0000_i1032" type="#_x0000_t75" style="width:522.45pt;height:426.8pt" o:ole="">
+          <v:shape id="_x0000_i1032" type="#_x0000_t75" style="width:522.4pt;height:426.55pt" o:ole="">
             <v:imagedata r:id="rId23" o:title=""/>
           </v:shape>
-          <o:OLEObject Type="Embed" ProgID="Visio.Drawing.15" ShapeID="_x0000_i1032" DrawAspect="Content" ObjectID="_1602153105" r:id="rId24"/>
+          <o:OLEObject Type="Embed" ProgID="Visio.Drawing.15" ShapeID="_x0000_i1032" DrawAspect="Content" ObjectID="_1602155141" r:id="rId24"/>
         </w:object>
       </w:r>
     </w:p>
@@ -16090,7 +16268,7 @@
       <w:pPr>
         <w:pStyle w:val="Heading3"/>
       </w:pPr>
-      <w:bookmarkStart w:id="40" w:name="_Toc528410018"/>
+      <w:bookmarkStart w:id="40" w:name="_Toc528413277"/>
       <w:r>
         <w:lastRenderedPageBreak/>
         <w:t>Collision Detection Flow Chart [G]</w:t>
@@ -16100,10 +16278,10 @@
     <w:p>
       <w:r>
         <w:object w:dxaOrig="13291" w:dyaOrig="21615" w14:anchorId="70C679CF">
-          <v:shape id="_x0000_i1033" type="#_x0000_t75" style="width:407.25pt;height:662.4pt" o:ole="">
+          <v:shape id="_x0000_i1033" type="#_x0000_t75" style="width:407.35pt;height:662.5pt" o:ole="">
             <v:imagedata r:id="rId25" o:title=""/>
           </v:shape>
-          <o:OLEObject Type="Embed" ProgID="Visio.Drawing.15" ShapeID="_x0000_i1033" DrawAspect="Content" ObjectID="_1602153106" r:id="rId26"/>
+          <o:OLEObject Type="Embed" ProgID="Visio.Drawing.15" ShapeID="_x0000_i1033" DrawAspect="Content" ObjectID="_1602155142" r:id="rId26"/>
         </w:object>
       </w:r>
     </w:p>
@@ -16111,7 +16289,7 @@
       <w:pPr>
         <w:pStyle w:val="Heading3"/>
       </w:pPr>
-      <w:bookmarkStart w:id="41" w:name="_Toc528410019"/>
+      <w:bookmarkStart w:id="41" w:name="_Toc528413278"/>
       <w:r>
         <w:lastRenderedPageBreak/>
         <w:t>Death Flow Chart [H]</w:t>
@@ -16121,10 +16299,10 @@
     <w:p>
       <w:r>
         <w:object w:dxaOrig="10380" w:dyaOrig="13065" w14:anchorId="12A82081">
-          <v:shape id="_x0000_i1034" type="#_x0000_t75" style="width:519pt;height:653.75pt" o:ole="">
+          <v:shape id="_x0000_i1034" type="#_x0000_t75" style="width:519pt;height:653.9pt" o:ole="">
             <v:imagedata r:id="rId27" o:title=""/>
           </v:shape>
-          <o:OLEObject Type="Embed" ProgID="Visio.Drawing.15" ShapeID="_x0000_i1034" DrawAspect="Content" ObjectID="_1602153107" r:id="rId28"/>
+          <o:OLEObject Type="Embed" ProgID="Visio.Drawing.15" ShapeID="_x0000_i1034" DrawAspect="Content" ObjectID="_1602155143" r:id="rId28"/>
         </w:object>
       </w:r>
     </w:p>
@@ -16132,7 +16310,7 @@
       <w:pPr>
         <w:pStyle w:val="Heading3"/>
       </w:pPr>
-      <w:bookmarkStart w:id="42" w:name="_Toc528410020"/>
+      <w:bookmarkStart w:id="42" w:name="_Toc528413279"/>
       <w:r>
         <w:lastRenderedPageBreak/>
         <w:t>Win Flow Chart [J]</w:t>
@@ -16142,10 +16320,10 @@
     <w:p>
       <w:r>
         <w:object w:dxaOrig="10441" w:dyaOrig="8821" w14:anchorId="26EC866F">
-          <v:shape id="_x0000_i1035" type="#_x0000_t75" style="width:522.45pt;height:441.2pt" o:ole="">
+          <v:shape id="_x0000_i1035" type="#_x0000_t75" style="width:522.55pt;height:441.05pt" o:ole="">
             <v:imagedata r:id="rId29" o:title=""/>
           </v:shape>
-          <o:OLEObject Type="Embed" ProgID="Visio.Drawing.15" ShapeID="_x0000_i1035" DrawAspect="Content" ObjectID="_1602153108" r:id="rId30"/>
+          <o:OLEObject Type="Embed" ProgID="Visio.Drawing.15" ShapeID="_x0000_i1035" DrawAspect="Content" ObjectID="_1602155144" r:id="rId30"/>
         </w:object>
       </w:r>
     </w:p>
@@ -16153,7 +16331,7 @@
       <w:pPr>
         <w:pStyle w:val="Heading3"/>
       </w:pPr>
-      <w:bookmarkStart w:id="43" w:name="_Toc528410021"/>
+      <w:bookmarkStart w:id="43" w:name="_Toc528413280"/>
       <w:r>
         <w:lastRenderedPageBreak/>
         <w:t>Clean-Up Flow Chart [K]</w:t>
@@ -16163,10 +16341,10 @@
     <w:p>
       <w:r>
         <w:object w:dxaOrig="11056" w:dyaOrig="10515" w14:anchorId="1F8C7551">
-          <v:shape id="_x0000_i1036" type="#_x0000_t75" style="width:523pt;height:497.1pt" o:ole="">
+          <v:shape id="_x0000_i1036" type="#_x0000_t75" style="width:522.95pt;height:497.35pt" o:ole="">
             <v:imagedata r:id="rId31" o:title=""/>
           </v:shape>
-          <o:OLEObject Type="Embed" ProgID="Visio.Drawing.15" ShapeID="_x0000_i1036" DrawAspect="Content" ObjectID="_1602153109" r:id="rId32"/>
+          <o:OLEObject Type="Embed" ProgID="Visio.Drawing.15" ShapeID="_x0000_i1036" DrawAspect="Content" ObjectID="_1602155145" r:id="rId32"/>
         </w:object>
       </w:r>
     </w:p>
@@ -16174,7 +16352,7 @@
       <w:pPr>
         <w:pStyle w:val="Heading3"/>
       </w:pPr>
-      <w:bookmarkStart w:id="44" w:name="_Toc528410022"/>
+      <w:bookmarkStart w:id="44" w:name="_Toc528413281"/>
       <w:r>
         <w:lastRenderedPageBreak/>
         <w:t>Loss Flow Chart [L]</w:t>
@@ -16184,10 +16362,10 @@
     <w:p>
       <w:r>
         <w:object w:dxaOrig="10680" w:dyaOrig="8821" w14:anchorId="35583FB1">
-          <v:shape id="_x0000_i1037" type="#_x0000_t75" style="width:523pt;height:6in" o:ole="">
+          <v:shape id="_x0000_i1037" type="#_x0000_t75" style="width:522.8pt;height:431.8pt" o:ole="">
             <v:imagedata r:id="rId33" o:title=""/>
           </v:shape>
-          <o:OLEObject Type="Embed" ProgID="Visio.Drawing.15" ShapeID="_x0000_i1037" DrawAspect="Content" ObjectID="_1602153110" r:id="rId34"/>
+          <o:OLEObject Type="Embed" ProgID="Visio.Drawing.15" ShapeID="_x0000_i1037" DrawAspect="Content" ObjectID="_1602155146" r:id="rId34"/>
         </w:object>
       </w:r>
     </w:p>
@@ -16209,7 +16387,7 @@
       <w:pPr>
         <w:pStyle w:val="Heading2"/>
       </w:pPr>
-      <w:bookmarkStart w:id="45" w:name="_Toc528410023"/>
+      <w:bookmarkStart w:id="45" w:name="_Toc528413282"/>
       <w:r>
         <w:lastRenderedPageBreak/>
         <w:t>Appendix F</w:t>
@@ -16221,23 +16399,68 @@
     </w:p>
     <w:p>
       <w:pPr>
+        <w:pStyle w:val="Heading3"/>
+        <w:numPr>
+          <w:ilvl w:val="2"/>
+          <w:numId w:val="14"/>
+        </w:numPr>
+      </w:pPr>
+      <w:bookmarkStart w:id="46" w:name="_Toc528413209"/>
+      <w:bookmarkStart w:id="47" w:name="_Toc528413283"/>
+      <w:r>
+        <w:t>Version 1</w:t>
+      </w:r>
+      <w:bookmarkEnd w:id="46"/>
+      <w:bookmarkEnd w:id="47"/>
+    </w:p>
+    <w:p>
+      <w:r>
+        <w:object w:dxaOrig="13276" w:dyaOrig="10155" w14:anchorId="7E8439A7">
+          <v:shape id="_x0000_i1040" type="#_x0000_t75" style="width:379.05pt;height:289.95pt" o:ole="">
+            <v:imagedata r:id="rId35" o:title=""/>
+          </v:shape>
+          <o:OLEObject Type="Embed" ProgID="Visio.Drawing.15" ShapeID="_x0000_i1040" DrawAspect="Content" ObjectID="_1602155147" r:id="rId36"/>
+        </w:object>
+      </w:r>
+    </w:p>
+    <w:p>
+      <w:pPr>
+        <w:pStyle w:val="Heading3"/>
+        <w:numPr>
+          <w:ilvl w:val="2"/>
+          <w:numId w:val="14"/>
+        </w:numPr>
+      </w:pPr>
+      <w:bookmarkStart w:id="48" w:name="_Toc528413210"/>
+      <w:bookmarkStart w:id="49" w:name="_Toc528413284"/>
+      <w:r>
+        <w:t>Version 2</w:t>
+      </w:r>
+      <w:bookmarkEnd w:id="48"/>
+      <w:bookmarkEnd w:id="49"/>
+    </w:p>
+    <w:p>
+      <w:r>
+        <w:object w:dxaOrig="14626" w:dyaOrig="14445" w14:anchorId="31A4A64B">
+          <v:shape id="_x0000_i1041" type="#_x0000_t75" style="width:388.3pt;height:383.5pt" o:ole="">
+            <v:imagedata r:id="rId37" o:title=""/>
+          </v:shape>
+          <o:OLEObject Type="Embed" ProgID="Visio.Drawing.15" ShapeID="_x0000_i1041" DrawAspect="Content" ObjectID="_1602155148" r:id="rId38"/>
+        </w:object>
+      </w:r>
+    </w:p>
+    <w:p>
+      <w:pPr>
         <w:rPr>
           <w:b/>
           <w:color w:val="FF0000"/>
         </w:rPr>
       </w:pPr>
       <w:r>
-        <w:object w:dxaOrig="20611" w:dyaOrig="12586" w14:anchorId="19E8AFF8">
-          <v:shape id="_x0000_i1038" type="#_x0000_t75" style="width:522.45pt;height:319.1pt" o:ole="">
-            <v:imagedata r:id="rId35" o:title=""/>
-          </v:shape>
-          <o:OLEObject Type="Embed" ProgID="Visio.Drawing.15" ShapeID="_x0000_i1038" DrawAspect="Content" ObjectID="_1602153111" r:id="rId36"/>
-        </w:object>
-      </w:r>
-      <w:r>
         <w:rPr>
           <w:b/>
         </w:rPr>
+        <w:lastRenderedPageBreak/>
         <w:t>Appendix created by Sean Khanna</w:t>
       </w:r>
     </w:p>
@@ -16245,7 +16468,7 @@
       <w:pPr>
         <w:pStyle w:val="Heading2"/>
       </w:pPr>
-      <w:bookmarkStart w:id="46" w:name="_Toc528410024"/>
+      <w:bookmarkStart w:id="50" w:name="_Toc528413285"/>
       <w:r>
         <w:t xml:space="preserve">Appendix </w:t>
       </w:r>
@@ -16255,17 +16478,17 @@
       <w:r>
         <w:t xml:space="preserve"> – Testing Plans</w:t>
       </w:r>
-      <w:bookmarkEnd w:id="46"/>
+      <w:bookmarkEnd w:id="50"/>
     </w:p>
     <w:p>
       <w:pPr>
         <w:pStyle w:val="Heading3"/>
       </w:pPr>
-      <w:bookmarkStart w:id="47" w:name="_Toc528410025"/>
+      <w:bookmarkStart w:id="51" w:name="_Toc528413286"/>
       <w:r>
         <w:t>Introduction</w:t>
       </w:r>
-      <w:bookmarkEnd w:id="47"/>
+      <w:bookmarkEnd w:id="51"/>
     </w:p>
     <w:p>
       <w:pPr>
@@ -16344,11 +16567,11 @@
       <w:pPr>
         <w:pStyle w:val="Heading3"/>
       </w:pPr>
-      <w:bookmarkStart w:id="48" w:name="_Toc528410026"/>
+      <w:bookmarkStart w:id="52" w:name="_Toc528413287"/>
       <w:r>
         <w:t>Objectives</w:t>
       </w:r>
-      <w:bookmarkEnd w:id="48"/>
+      <w:bookmarkEnd w:id="52"/>
     </w:p>
     <w:p>
       <w:pPr>
@@ -16433,7 +16656,6 @@
         <w:spacing w:line="256" w:lineRule="auto"/>
       </w:pPr>
       <w:r>
-        <w:lastRenderedPageBreak/>
         <w:t>Test functions with mock data to ensure all output/errors are process correctly/caught (below min, min, average, max, above max, obscure)</w:t>
       </w:r>
     </w:p>
@@ -16540,11 +16762,11 @@
       <w:pPr>
         <w:pStyle w:val="Heading3"/>
       </w:pPr>
-      <w:bookmarkStart w:id="49" w:name="_Toc528410027"/>
+      <w:bookmarkStart w:id="53" w:name="_Toc528413288"/>
       <w:r>
         <w:t>Dependencies &amp; Risks</w:t>
       </w:r>
-      <w:bookmarkEnd w:id="49"/>
+      <w:bookmarkEnd w:id="53"/>
     </w:p>
     <w:p>
       <w:pPr>
@@ -16728,11 +16950,12 @@
       <w:pPr>
         <w:pStyle w:val="Heading3"/>
       </w:pPr>
-      <w:bookmarkStart w:id="50" w:name="_Toc528410028"/>
-      <w:r>
+      <w:bookmarkStart w:id="54" w:name="_Toc528413289"/>
+      <w:r>
+        <w:lastRenderedPageBreak/>
         <w:t>General Risks</w:t>
       </w:r>
-      <w:bookmarkEnd w:id="50"/>
+      <w:bookmarkEnd w:id="54"/>
     </w:p>
     <w:p>
       <w:pPr>
@@ -16803,11 +17026,11 @@
       <w:pPr>
         <w:pStyle w:val="Heading3"/>
       </w:pPr>
-      <w:bookmarkStart w:id="51" w:name="_Toc528410029"/>
+      <w:bookmarkStart w:id="55" w:name="_Toc528413290"/>
       <w:r>
         <w:t>Pass/Fail Criteria</w:t>
       </w:r>
-      <w:bookmarkEnd w:id="51"/>
+      <w:bookmarkEnd w:id="55"/>
     </w:p>
     <w:p>
       <w:pPr>
@@ -17116,7 +17339,6 @@
         <w:spacing w:line="256" w:lineRule="auto"/>
       </w:pPr>
       <w:r>
-        <w:lastRenderedPageBreak/>
         <w:t>Class Testing</w:t>
       </w:r>
     </w:p>
@@ -17474,6 +17696,7 @@
         <w:spacing w:line="256" w:lineRule="auto"/>
       </w:pPr>
       <w:r>
+        <w:lastRenderedPageBreak/>
         <w:t>Quitting the game at any point doesn’t break the program</w:t>
       </w:r>
     </w:p>
@@ -17481,11 +17704,11 @@
       <w:pPr>
         <w:pStyle w:val="Heading3"/>
       </w:pPr>
-      <w:bookmarkStart w:id="52" w:name="_Toc528410030"/>
+      <w:bookmarkStart w:id="56" w:name="_Toc528413291"/>
       <w:r>
         <w:t>Results Documentation</w:t>
       </w:r>
-      <w:bookmarkEnd w:id="52"/>
+      <w:bookmarkEnd w:id="56"/>
     </w:p>
     <w:p>
       <w:r>
@@ -17573,10 +17796,10 @@
       <w:pPr>
         <w:pStyle w:val="Heading2"/>
         <w:sectPr>
-          <w:headerReference w:type="default" r:id="rId37"/>
-          <w:footerReference w:type="default" r:id="rId38"/>
-          <w:headerReference w:type="first" r:id="rId39"/>
-          <w:footerReference w:type="first" r:id="rId40"/>
+          <w:headerReference w:type="default" r:id="rId39"/>
+          <w:footerReference w:type="default" r:id="rId40"/>
+          <w:headerReference w:type="first" r:id="rId41"/>
+          <w:footerReference w:type="first" r:id="rId42"/>
           <w:pgSz w:w="11906" w:h="16838"/>
           <w:pgMar w:top="720" w:right="720" w:bottom="720" w:left="720" w:header="708" w:footer="708" w:gutter="0"/>
           <w:pgNumType w:start="0"/>
@@ -17590,7 +17813,7 @@
       <w:pPr>
         <w:pStyle w:val="Heading2"/>
       </w:pPr>
-      <w:bookmarkStart w:id="53" w:name="_Toc528410031"/>
+      <w:bookmarkStart w:id="57" w:name="_Toc528413292"/>
       <w:r>
         <w:lastRenderedPageBreak/>
         <w:t>Appendix K</w:t>
@@ -17604,7 +17827,7 @@
       <w:r>
         <w:t xml:space="preserve"> Schedules</w:t>
       </w:r>
-      <w:bookmarkEnd w:id="53"/>
+      <w:bookmarkEnd w:id="57"/>
     </w:p>
     <w:p>
       <w:pPr>
@@ -17650,7 +17873,7 @@
                     <pic:cNvPicPr/>
                   </pic:nvPicPr>
                   <pic:blipFill rotWithShape="1">
-                    <a:blip r:embed="rId41">
+                    <a:blip r:embed="rId43">
                       <a:extLst>
                         <a:ext uri="{28A0092B-C50C-407E-A947-70E740481C1C}">
                           <a14:useLocalDpi xmlns:a14="http://schemas.microsoft.com/office/drawing/2010/main" val="0"/>
@@ -17710,7 +17933,7 @@
                     <pic:cNvPicPr/>
                   </pic:nvPicPr>
                   <pic:blipFill rotWithShape="1">
-                    <a:blip r:embed="rId42"/>
+                    <a:blip r:embed="rId44"/>
                     <a:srcRect t="12971" b="4238"/>
                     <a:stretch/>
                   </pic:blipFill>
@@ -17791,22 +18014,22 @@
       <w:pPr>
         <w:pStyle w:val="Heading2"/>
       </w:pPr>
-      <w:bookmarkStart w:id="54" w:name="_Toc528410032"/>
+      <w:bookmarkStart w:id="58" w:name="_Toc528413293"/>
       <w:r>
         <w:lastRenderedPageBreak/>
         <w:t>Appendix L – Equations</w:t>
       </w:r>
-      <w:bookmarkEnd w:id="54"/>
+      <w:bookmarkEnd w:id="58"/>
     </w:p>
     <w:p>
       <w:pPr>
         <w:pStyle w:val="Heading3"/>
       </w:pPr>
-      <w:bookmarkStart w:id="55" w:name="_Toc528410033"/>
+      <w:bookmarkStart w:id="59" w:name="_Toc528413294"/>
       <w:r>
         <w:t>Equations Research</w:t>
       </w:r>
-      <w:bookmarkEnd w:id="55"/>
+      <w:bookmarkEnd w:id="59"/>
     </w:p>
     <w:p>
       <w:pPr>
@@ -21395,22 +21618,22 @@
       <w:pPr>
         <w:pStyle w:val="Heading2"/>
       </w:pPr>
-      <w:bookmarkStart w:id="56" w:name="_Toc528410034"/>
+      <w:bookmarkStart w:id="60" w:name="_Toc528413295"/>
       <w:r>
         <w:lastRenderedPageBreak/>
         <w:t>Appendix M – Risk Analysis</w:t>
       </w:r>
-      <w:bookmarkEnd w:id="56"/>
+      <w:bookmarkEnd w:id="60"/>
     </w:p>
     <w:p>
       <w:pPr>
         <w:pStyle w:val="Heading3"/>
       </w:pPr>
-      <w:bookmarkStart w:id="57" w:name="_Toc528410035"/>
+      <w:bookmarkStart w:id="61" w:name="_Toc528413296"/>
       <w:r>
         <w:t>Task Risks</w:t>
       </w:r>
-      <w:bookmarkEnd w:id="57"/>
+      <w:bookmarkEnd w:id="61"/>
     </w:p>
     <w:tbl>
       <w:tblPr>
@@ -23786,22 +24009,22 @@
           <w:docGrid w:linePitch="360"/>
         </w:sectPr>
       </w:pPr>
-      <w:bookmarkStart w:id="58" w:name="_Toc528410036"/>
+      <w:bookmarkStart w:id="62" w:name="_Toc528413297"/>
       <w:r>
         <w:t>Appendix Created by Sean Khanna and James Coyle</w:t>
       </w:r>
-      <w:bookmarkEnd w:id="58"/>
+      <w:bookmarkEnd w:id="62"/>
     </w:p>
     <w:p>
       <w:pPr>
         <w:pStyle w:val="Heading3"/>
       </w:pPr>
-      <w:bookmarkStart w:id="59" w:name="_Toc528410037"/>
+      <w:bookmarkStart w:id="63" w:name="_Toc528413298"/>
       <w:r>
         <w:lastRenderedPageBreak/>
         <w:t>Risk Analysis Severity and Likelihood Table</w:t>
       </w:r>
-      <w:bookmarkEnd w:id="59"/>
+      <w:bookmarkEnd w:id="63"/>
     </w:p>
     <w:tbl>
       <w:tblPr>
@@ -25146,12 +25369,12 @@
       <w:pPr>
         <w:pStyle w:val="Heading2"/>
       </w:pPr>
-      <w:bookmarkStart w:id="60" w:name="_Toc528410038"/>
+      <w:bookmarkStart w:id="64" w:name="_Toc528413299"/>
       <w:r>
         <w:lastRenderedPageBreak/>
         <w:t>Appendix N – Design Theme</w:t>
       </w:r>
-      <w:bookmarkEnd w:id="60"/>
+      <w:bookmarkEnd w:id="64"/>
     </w:p>
     <w:p>
       <w:r>
@@ -28430,6 +28653,7 @@
     <w:lsdException w:name="HTML Sample" w:semiHidden="1" w:unhideWhenUsed="1"/>
     <w:lsdException w:name="HTML Typewriter" w:semiHidden="1" w:unhideWhenUsed="1"/>
     <w:lsdException w:name="HTML Variable" w:semiHidden="1" w:unhideWhenUsed="1"/>
+    <w:lsdException w:name="Normal Table" w:semiHidden="1" w:unhideWhenUsed="1"/>
     <w:lsdException w:name="annotation subject" w:semiHidden="1" w:unhideWhenUsed="1"/>
     <w:lsdException w:name="No List" w:semiHidden="1" w:unhideWhenUsed="1"/>
     <w:lsdException w:name="Outline List 1" w:semiHidden="1" w:unhideWhenUsed="1"/>
@@ -28473,8 +28697,10 @@
     <w:lsdException w:name="Table Elegant" w:semiHidden="1" w:unhideWhenUsed="1"/>
     <w:lsdException w:name="Table Professional" w:semiHidden="1" w:unhideWhenUsed="1"/>
     <w:lsdException w:name="Table Subtle 1" w:semiHidden="1" w:unhideWhenUsed="1"/>
+    <w:lsdException w:name="Table Subtle 2" w:semiHidden="1" w:unhideWhenUsed="1"/>
     <w:lsdException w:name="Table Web 1" w:semiHidden="1" w:unhideWhenUsed="1"/>
     <w:lsdException w:name="Table Web 2" w:semiHidden="1" w:unhideWhenUsed="1"/>
+    <w:lsdException w:name="Table Web 3" w:semiHidden="1" w:unhideWhenUsed="1"/>
     <w:lsdException w:name="Balloon Text" w:semiHidden="1" w:unhideWhenUsed="1"/>
     <w:lsdException w:name="Table Grid" w:uiPriority="39"/>
     <w:lsdException w:name="Table Theme" w:semiHidden="1" w:unhideWhenUsed="1"/>
@@ -29827,7 +30053,7 @@
 </file>
 
 <file path=customXml/itemProps2.xml><?xml version="1.0" encoding="utf-8"?>
-<ds:datastoreItem xmlns:ds="http://schemas.openxmlformats.org/officeDocument/2006/customXml" ds:itemID="{8C7B075B-6DA9-464B-8053-EBEF29CEC527}">
+<ds:datastoreItem xmlns:ds="http://schemas.openxmlformats.org/officeDocument/2006/customXml" ds:itemID="{03552D44-13EF-4700-8310-9BF8BDAF4640}">
   <ds:schemaRefs>
     <ds:schemaRef ds:uri="http://schemas.openxmlformats.org/officeDocument/2006/bibliography"/>
   </ds:schemaRefs>

</xml_diff>

<commit_message>
Initial push before writing assessment
</commit_message>
<xml_diff>
--- a/CGP600 AE1 James Coyle Q13068296.docx
+++ b/CGP600 AE1 James Coyle Q13068296.docx
@@ -10,7 +10,6 @@
           <w:docPartUnique/>
         </w:docPartObj>
       </w:sdtPr>
-      <w:sdtEndPr/>
       <w:sdtContent>
         <w:p/>
         <w:p>
@@ -110,7 +109,6 @@
                                     <w:dataBinding w:prefixMappings="xmlns:ns0='http://purl.org/dc/elements/1.1/' xmlns:ns1='http://schemas.openxmlformats.org/package/2006/metadata/core-properties' " w:xpath="/ns1:coreProperties[1]/ns0:title[1]" w:storeItemID="{6C3C8BC8-F283-45AE-878A-BAB7291924A1}"/>
                                     <w:text/>
                                   </w:sdtPr>
-                                  <w:sdtEndPr/>
                                   <w:sdtContent>
                                     <w:r>
                                       <w:rPr>
@@ -137,7 +135,6 @@
                                   <w:dataBinding w:prefixMappings="xmlns:ns0='http://purl.org/dc/elements/1.1/' xmlns:ns1='http://schemas.openxmlformats.org/package/2006/metadata/core-properties' " w:xpath="/ns1:coreProperties[1]/ns0:subject[1]" w:storeItemID="{6C3C8BC8-F283-45AE-878A-BAB7291924A1}"/>
                                   <w:text/>
                                 </w:sdtPr>
-                                <w:sdtEndPr/>
                                 <w:sdtContent>
                                   <w:p>
                                     <w:pPr>
@@ -252,7 +249,6 @@
                               <w:dataBinding w:prefixMappings="xmlns:ns0='http://purl.org/dc/elements/1.1/' xmlns:ns1='http://schemas.openxmlformats.org/package/2006/metadata/core-properties' " w:xpath="/ns1:coreProperties[1]/ns0:title[1]" w:storeItemID="{6C3C8BC8-F283-45AE-878A-BAB7291924A1}"/>
                               <w:text/>
                             </w:sdtPr>
-                            <w:sdtEndPr/>
                             <w:sdtContent>
                               <w:r>
                                 <w:rPr>
@@ -279,7 +275,6 @@
                             <w:dataBinding w:prefixMappings="xmlns:ns0='http://purl.org/dc/elements/1.1/' xmlns:ns1='http://schemas.openxmlformats.org/package/2006/metadata/core-properties' " w:xpath="/ns1:coreProperties[1]/ns0:subject[1]" w:storeItemID="{6C3C8BC8-F283-45AE-878A-BAB7291924A1}"/>
                             <w:text/>
                           </w:sdtPr>
-                          <w:sdtEndPr/>
                           <w:sdtContent>
                             <w:p>
                               <w:pPr>
@@ -436,7 +431,6 @@
                                     <w:calendar w:val="gregorian"/>
                                   </w:date>
                                 </w:sdtPr>
-                                <w:sdtEndPr/>
                                 <w:sdtContent>
                                   <w:p>
                                     <w:pPr>
@@ -503,7 +497,6 @@
                               <w:calendar w:val="gregorian"/>
                             </w:date>
                           </w:sdtPr>
-                          <w:sdtEndPr/>
                           <w:sdtContent>
                             <w:p>
                               <w:pPr>
@@ -5519,30 +5512,28 @@
         </w:numPr>
       </w:pPr>
       <w:r>
-        <w:t>Analysed the requirements list, as well as advanced functionality and performed user stories (</w:t>
-      </w:r>
-      <w:r>
-        <w:t>Sean</w:t>
-      </w:r>
-      <w:r>
-        <w:t>) based on those. Then based the class diagrams, pseudo code and flow charts on the WBS derived from the user stories.</w:t>
-      </w:r>
-      <w:r>
-        <w:t xml:space="preserve"> As well as how we derived from design 1 to design 2, the pros and cons of each (use references)</w:t>
-      </w:r>
-      <w:bookmarkStart w:id="1" w:name="_GoBack"/>
-      <w:bookmarkEnd w:id="1"/>
-    </w:p>
-    <w:p>
-      <w:pPr>
-        <w:pStyle w:val="ListParagraph"/>
-        <w:numPr>
-          <w:ilvl w:val="1"/>
-          <w:numId w:val="36"/>
-        </w:numPr>
-      </w:pPr>
-      <w:r>
-        <w:t>Reference the flow charts, pseudocode and class diagram.</w:t>
+        <w:t>O</w:t>
+      </w:r>
+      <w:r>
+        <w:t xml:space="preserve">ptimisation using </w:t>
+      </w:r>
+      <w:r>
+        <w:t>for each</w:t>
+      </w:r>
+      <w:r>
+        <w:t xml:space="preserve"> (parallel computing), also how this can also work for single core processors due to </w:t>
+      </w:r>
+      <w:r>
+        <w:t>CPU</w:t>
+      </w:r>
+      <w:r>
+        <w:t xml:space="preserve"> management switching between threads sharing the same core. (reference it too twice</w:t>
+      </w:r>
+      <w:r>
+        <w:t xml:space="preserve"> (2)</w:t>
+      </w:r>
+      <w:r>
+        <w:t>)</w:t>
       </w:r>
     </w:p>
     <w:p>
@@ -5554,22 +5545,13 @@
         </w:numPr>
       </w:pPr>
       <w:r>
-        <w:t>O</w:t>
-      </w:r>
-      <w:r>
-        <w:t xml:space="preserve">ptimisation using </w:t>
-      </w:r>
-      <w:r>
-        <w:t>for each</w:t>
-      </w:r>
-      <w:r>
-        <w:t xml:space="preserve"> (parallel computing), also how this can also work for single core processors due to </w:t>
-      </w:r>
-      <w:r>
-        <w:t>CPU</w:t>
-      </w:r>
-      <w:r>
-        <w:t xml:space="preserve"> management switching between threads sharing the same core. (reference it too twice)</w:t>
+        <w:t>Class setup (Sean) and how the setup of the classes allows for reuse of code. (two references, as justification</w:t>
+      </w:r>
+      <w:r>
+        <w:t xml:space="preserve"> (2)</w:t>
+      </w:r>
+      <w:r>
+        <w:t>)</w:t>
       </w:r>
     </w:p>
     <w:p>
@@ -5581,7 +5563,22 @@
         </w:numPr>
       </w:pPr>
       <w:r>
-        <w:t>Class setup (Sean) and how the setup of the classes allows for reuse of code. (two references, as justification)</w:t>
+        <w:t>Direct3D and include references to confirm the class setup is correct</w:t>
+      </w:r>
+      <w:r>
+        <w:t xml:space="preserve"> (1)</w:t>
+      </w:r>
+      <w:r>
+        <w:t>.</w:t>
+      </w:r>
+      <w:r>
+        <w:t xml:space="preserve"> </w:t>
+      </w:r>
+      <w:r>
+        <w:t xml:space="preserve">Discuss 3 or more 3D development techniques for </w:t>
+      </w:r>
+      <w:r>
+        <w:t>first.</w:t>
       </w:r>
     </w:p>
     <w:p>
@@ -5593,7 +5590,18 @@
         </w:numPr>
       </w:pPr>
       <w:r>
-        <w:t>Direct3D and include references to confirm the class setup is correct.</w:t>
+        <w:t>Object Orientated development techniques (class-based in</w:t>
+      </w:r>
+      <w:bookmarkStart w:id="1" w:name="_GoBack"/>
+      <w:bookmarkEnd w:id="1"/>
+      <w:r>
+        <w:t>heritance, overloading, polymorphism etc</w:t>
+      </w:r>
+      <w:r>
+        <w:t xml:space="preserve"> + references (3))</w:t>
+      </w:r>
+      <w:r>
+        <w:t>, how these things link to the designs in the appendix.</w:t>
       </w:r>
     </w:p>
     <w:p>
@@ -5605,7 +5613,13 @@
         </w:numPr>
       </w:pPr>
       <w:r>
-        <w:t>Object Orientated development techniques (class-based inheritance, overloading, polymorphism etc)</w:t>
+        <w:t>The flow charts and how the original design wouldn’t include threads whatsoever, talk about how much faster thread management can be (using references</w:t>
+      </w:r>
+      <w:r>
+        <w:t xml:space="preserve"> (1)</w:t>
+      </w:r>
+      <w:r>
+        <w:t xml:space="preserve">) </w:t>
       </w:r>
     </w:p>
     <w:p>
@@ -5617,7 +5631,22 @@
         </w:numPr>
       </w:pPr>
       <w:r>
-        <w:t xml:space="preserve">The flow charts and how the original design wouldn’t include threads whatsoever, talk about how much faster thread management can be (using references) </w:t>
+        <w:t xml:space="preserve">Talk about how the various </w:t>
+      </w:r>
+      <w:r>
+        <w:rPr>
+          <w:b/>
+        </w:rPr>
+        <w:t>equations</w:t>
+      </w:r>
+      <w:r>
+        <w:t xml:space="preserve"> are going to be used in the project. (Appendix reference &amp; actual references</w:t>
+      </w:r>
+      <w:r>
+        <w:t xml:space="preserve"> (1)</w:t>
+      </w:r>
+      <w:r>
+        <w:t>)</w:t>
       </w:r>
     </w:p>
     <w:p>
@@ -5629,7 +5658,22 @@
         </w:numPr>
       </w:pPr>
       <w:r>
-        <w:t>Talk about how the various equations are going to be used in the project. (Appendix reference &amp; actual references)</w:t>
+        <w:t>Talk about mechanics, appendices referenced</w:t>
+      </w:r>
+      <w:r>
+        <w:t>, use reference to backup point about well designed software in terms of game mechanics (1).</w:t>
+      </w:r>
+    </w:p>
+    <w:p>
+      <w:pPr>
+        <w:pStyle w:val="ListParagraph"/>
+        <w:numPr>
+          <w:ilvl w:val="0"/>
+          <w:numId w:val="36"/>
+        </w:numPr>
+      </w:pPr>
+      <w:r>
+        <w:t>Talk about GitHub (include link)</w:t>
       </w:r>
     </w:p>
     <w:p>
@@ -6898,14 +6942,112 @@
       <w:bookmarkEnd w:id="2"/>
     </w:p>
     <w:p>
-      <w:r>
-        <w:t>[INDIVIDUAL]</w:t>
-      </w:r>
-    </w:p>
-    <w:p>
-      <w:r>
-        <w:t>[WRITE HERE]</w:t>
-      </w:r>
+      <w:pPr>
+        <w:pStyle w:val="ListParagraph"/>
+        <w:numPr>
+          <w:ilvl w:val="0"/>
+          <w:numId w:val="36"/>
+        </w:numPr>
+      </w:pPr>
+      <w:r>
+        <w:t>Analysed the requirements list, as well as advanced functionality and performed user stories (Sean) based on those. Then based the class diagrams, pseudo code and flow charts on the WBS derived from the user stories. As well as how we derived from design 1 to design 2, the pros and cons of each (use references)</w:t>
+      </w:r>
+    </w:p>
+    <w:p>
+      <w:pPr>
+        <w:pStyle w:val="ListParagraph"/>
+        <w:numPr>
+          <w:ilvl w:val="1"/>
+          <w:numId w:val="36"/>
+        </w:numPr>
+      </w:pPr>
+      <w:r>
+        <w:t>Reference the flow charts, pseudocode and class diagram.</w:t>
+      </w:r>
+      <w:r>
+        <w:t xml:space="preserve"> (3)</w:t>
+      </w:r>
+    </w:p>
+    <w:p>
+      <w:pPr>
+        <w:pStyle w:val="ListParagraph"/>
+        <w:numPr>
+          <w:ilvl w:val="0"/>
+          <w:numId w:val="37"/>
+        </w:numPr>
+      </w:pPr>
+      <w:r>
+        <w:t xml:space="preserve">Need to talk about </w:t>
+      </w:r>
+      <w:r>
+        <w:t>Gantt</w:t>
+      </w:r>
+      <w:r>
+        <w:t xml:space="preserve"> chart (time scales, dependencies, priorities and critical paths)</w:t>
+      </w:r>
+      <w:r>
+        <w:t xml:space="preserve"> (reference importance of </w:t>
+      </w:r>
+      <w:proofErr w:type="spellStart"/>
+      <w:r>
+        <w:t>gantt</w:t>
+      </w:r>
+      <w:proofErr w:type="spellEnd"/>
+      <w:r>
+        <w:t xml:space="preserve"> charts (2))</w:t>
+      </w:r>
+    </w:p>
+    <w:p>
+      <w:pPr>
+        <w:pStyle w:val="ListParagraph"/>
+        <w:numPr>
+          <w:ilvl w:val="0"/>
+          <w:numId w:val="37"/>
+        </w:numPr>
+      </w:pPr>
+      <w:r>
+        <w:t>Justify user stories (referencing effectiveness of spending more time on user stories and WBS</w:t>
+      </w:r>
+      <w:r>
+        <w:t xml:space="preserve"> (1))</w:t>
+      </w:r>
+      <w:r>
+        <w:t>.</w:t>
+      </w:r>
+    </w:p>
+    <w:p>
+      <w:pPr>
+        <w:pStyle w:val="ListParagraph"/>
+        <w:numPr>
+          <w:ilvl w:val="0"/>
+          <w:numId w:val="37"/>
+        </w:numPr>
+      </w:pPr>
+      <w:r>
+        <w:t xml:space="preserve">Reference most appendices as backup to statements made. </w:t>
+      </w:r>
+    </w:p>
+    <w:p>
+      <w:pPr>
+        <w:pStyle w:val="ListParagraph"/>
+        <w:numPr>
+          <w:ilvl w:val="0"/>
+          <w:numId w:val="37"/>
+        </w:numPr>
+      </w:pPr>
+      <w:r>
+        <w:t xml:space="preserve">Who did what and why (Below each appendix) </w:t>
+      </w:r>
+    </w:p>
+    <w:p>
+      <w:pPr>
+        <w:pStyle w:val="ListParagraph"/>
+        <w:ind w:left="360"/>
+        <w:rPr>
+          <w:i/>
+          <w:color w:val="FF0000"/>
+        </w:rPr>
+      </w:pPr>
     </w:p>
     <w:p>
       <w:pPr>
@@ -8133,9 +8275,13 @@
       </w:pPr>
       <w:bookmarkStart w:id="5" w:name="_Toc528413247"/>
       <w:r>
+        <w:lastRenderedPageBreak/>
         <w:t>Weaknesses</w:t>
       </w:r>
       <w:bookmarkEnd w:id="5"/>
+      <w:r>
+        <w:t>/Problems</w:t>
+      </w:r>
     </w:p>
     <w:p>
       <w:r>
@@ -8149,7 +8295,6 @@
     </w:p>
     <w:p>
       <w:r>
-        <w:lastRenderedPageBreak/>
         <w:t>We used waterfall, but it might have been a better idea to use agile, which would return consistently better results because of iteration.</w:t>
       </w:r>
     </w:p>
@@ -9932,6 +10077,7 @@
         </w:numPr>
       </w:pPr>
       <w:r>
+        <w:lastRenderedPageBreak/>
         <w:t>Advanced particle effects</w:t>
       </w:r>
       <w:r>
@@ -10060,7 +10206,6 @@
       </w:pPr>
       <w:bookmarkStart w:id="13" w:name="_Toc528413252"/>
       <w:r>
-        <w:lastRenderedPageBreak/>
         <w:t>Appendix B – User Stories</w:t>
       </w:r>
       <w:bookmarkEnd w:id="13"/>
@@ -10254,10 +10399,10 @@
             <v:path o:extrusionok="f" gradientshapeok="t" o:connecttype="rect"/>
             <o:lock v:ext="edit" aspectratio="t"/>
           </v:shapetype>
-          <v:shape id="_x0000_i1025" type="#_x0000_t75" style="width:111.7pt;height:631.8pt" o:ole="">
+          <v:shape id="_x0000_i1025" type="#_x0000_t75" style="width:111.75pt;height:631.85pt" o:ole="">
             <v:imagedata r:id="rId9" o:title=""/>
           </v:shape>
-          <o:OLEObject Type="Embed" ProgID="Visio.Drawing.15" ShapeID="_x0000_i1025" DrawAspect="Content" ObjectID="_1602155134" r:id="rId10"/>
+          <o:OLEObject Type="Embed" ProgID="Visio.Drawing.15" ShapeID="_x0000_i1025" DrawAspect="Content" ObjectID="_1602157543" r:id="rId10"/>
         </w:object>
       </w:r>
     </w:p>
@@ -16106,10 +16251,10 @@
     <w:p>
       <w:r>
         <w:object w:dxaOrig="9458" w:dyaOrig="25620" w14:anchorId="1ADE6643">
-          <v:shape id="_x0000_i1026" type="#_x0000_t75" style="width:248.75pt;height:675.1pt" o:ole="">
+          <v:shape id="_x0000_i1026" type="#_x0000_t75" style="width:248.85pt;height:675.05pt" o:ole="">
             <v:imagedata r:id="rId11" o:title=""/>
           </v:shape>
-          <o:OLEObject Type="Embed" ProgID="Visio.Drawing.15" ShapeID="_x0000_i1026" DrawAspect="Content" ObjectID="_1602155135" r:id="rId12"/>
+          <o:OLEObject Type="Embed" ProgID="Visio.Drawing.15" ShapeID="_x0000_i1026" DrawAspect="Content" ObjectID="_1602157544" r:id="rId12"/>
         </w:object>
       </w:r>
     </w:p>
@@ -16128,10 +16273,10 @@
     <w:p>
       <w:r>
         <w:object w:dxaOrig="15346" w:dyaOrig="21076" w14:anchorId="20E06724">
-          <v:shape id="_x0000_i1027" type="#_x0000_t75" style="width:500.3pt;height:687.1pt" o:ole="">
+          <v:shape id="_x0000_i1027" type="#_x0000_t75" style="width:500.55pt;height:687.15pt" o:ole="">
             <v:imagedata r:id="rId13" o:title=""/>
           </v:shape>
-          <o:OLEObject Type="Embed" ProgID="Visio.Drawing.15" ShapeID="_x0000_i1027" DrawAspect="Content" ObjectID="_1602155136" r:id="rId14"/>
+          <o:OLEObject Type="Embed" ProgID="Visio.Drawing.15" ShapeID="_x0000_i1027" DrawAspect="Content" ObjectID="_1602157545" r:id="rId14"/>
         </w:object>
       </w:r>
     </w:p>
@@ -16150,10 +16295,10 @@
     <w:p>
       <w:r>
         <w:object w:dxaOrig="12436" w:dyaOrig="11085" w14:anchorId="0AA7C101">
-          <v:shape id="_x0000_i1028" type="#_x0000_t75" style="width:522.95pt;height:465.55pt" o:ole="">
+          <v:shape id="_x0000_i1028" type="#_x0000_t75" style="width:523pt;height:465.4pt" o:ole="">
             <v:imagedata r:id="rId15" o:title=""/>
           </v:shape>
-          <o:OLEObject Type="Embed" ProgID="Visio.Drawing.15" ShapeID="_x0000_i1028" DrawAspect="Content" ObjectID="_1602155137" r:id="rId16"/>
+          <o:OLEObject Type="Embed" ProgID="Visio.Drawing.15" ShapeID="_x0000_i1028" DrawAspect="Content" ObjectID="_1602157546" r:id="rId16"/>
         </w:object>
       </w:r>
     </w:p>
@@ -16171,10 +16316,10 @@
     <w:p>
       <w:r>
         <w:object w:dxaOrig="10081" w:dyaOrig="9391" w14:anchorId="4215B696">
-          <v:shape id="_x0000_i1029" type="#_x0000_t75" style="width:504.05pt;height:469.55pt" o:ole="">
+          <v:shape id="_x0000_i1029" type="#_x0000_t75" style="width:7in;height:469.45pt" o:ole="">
             <v:imagedata r:id="rId17" o:title=""/>
           </v:shape>
-          <o:OLEObject Type="Embed" ProgID="Visio.Drawing.15" ShapeID="_x0000_i1029" DrawAspect="Content" ObjectID="_1602155138" r:id="rId18"/>
+          <o:OLEObject Type="Embed" ProgID="Visio.Drawing.15" ShapeID="_x0000_i1029" DrawAspect="Content" ObjectID="_1602157547" r:id="rId18"/>
         </w:object>
       </w:r>
     </w:p>
@@ -16215,10 +16360,10 @@
     <w:p>
       <w:r>
         <w:object w:dxaOrig="14851" w:dyaOrig="26176" w14:anchorId="2A968477">
-          <v:shape id="_x0000_i1030" type="#_x0000_t75" style="width:360.15pt;height:633.45pt" o:ole="">
+          <v:shape id="_x0000_i1030" type="#_x0000_t75" style="width:5in;height:633.6pt" o:ole="">
             <v:imagedata r:id="rId19" o:title=""/>
           </v:shape>
-          <o:OLEObject Type="Embed" ProgID="Visio.Drawing.15" ShapeID="_x0000_i1030" DrawAspect="Content" ObjectID="_1602155139" r:id="rId20"/>
+          <o:OLEObject Type="Embed" ProgID="Visio.Drawing.15" ShapeID="_x0000_i1030" DrawAspect="Content" ObjectID="_1602157548" r:id="rId20"/>
         </w:object>
       </w:r>
     </w:p>
@@ -16236,10 +16381,10 @@
     <w:p>
       <w:r>
         <w:object w:dxaOrig="15435" w:dyaOrig="14445" w14:anchorId="4742AD86">
-          <v:shape id="_x0000_i1031" type="#_x0000_t75" style="width:524pt;height:489.7pt" o:ole="">
+          <v:shape id="_x0000_i1031" type="#_x0000_t75" style="width:524.15pt;height:489.6pt" o:ole="">
             <v:imagedata r:id="rId21" o:title=""/>
           </v:shape>
-          <o:OLEObject Type="Embed" ProgID="Visio.Drawing.15" ShapeID="_x0000_i1031" DrawAspect="Content" ObjectID="_1602155140" r:id="rId22"/>
+          <o:OLEObject Type="Embed" ProgID="Visio.Drawing.15" ShapeID="_x0000_i1031" DrawAspect="Content" ObjectID="_1602157549" r:id="rId22"/>
         </w:object>
       </w:r>
     </w:p>
@@ -16257,10 +16402,10 @@
     <w:p>
       <w:r>
         <w:object w:dxaOrig="12931" w:dyaOrig="10545" w14:anchorId="3822A59F">
-          <v:shape id="_x0000_i1032" type="#_x0000_t75" style="width:522.4pt;height:426.55pt" o:ole="">
+          <v:shape id="_x0000_i1032" type="#_x0000_t75" style="width:522.45pt;height:426.8pt" o:ole="">
             <v:imagedata r:id="rId23" o:title=""/>
           </v:shape>
-          <o:OLEObject Type="Embed" ProgID="Visio.Drawing.15" ShapeID="_x0000_i1032" DrawAspect="Content" ObjectID="_1602155141" r:id="rId24"/>
+          <o:OLEObject Type="Embed" ProgID="Visio.Drawing.15" ShapeID="_x0000_i1032" DrawAspect="Content" ObjectID="_1602157550" r:id="rId24"/>
         </w:object>
       </w:r>
     </w:p>
@@ -16278,10 +16423,10 @@
     <w:p>
       <w:r>
         <w:object w:dxaOrig="13291" w:dyaOrig="21615" w14:anchorId="70C679CF">
-          <v:shape id="_x0000_i1033" type="#_x0000_t75" style="width:407.35pt;height:662.5pt" o:ole="">
+          <v:shape id="_x0000_i1033" type="#_x0000_t75" style="width:407.25pt;height:662.4pt" o:ole="">
             <v:imagedata r:id="rId25" o:title=""/>
           </v:shape>
-          <o:OLEObject Type="Embed" ProgID="Visio.Drawing.15" ShapeID="_x0000_i1033" DrawAspect="Content" ObjectID="_1602155142" r:id="rId26"/>
+          <o:OLEObject Type="Embed" ProgID="Visio.Drawing.15" ShapeID="_x0000_i1033" DrawAspect="Content" ObjectID="_1602157551" r:id="rId26"/>
         </w:object>
       </w:r>
     </w:p>
@@ -16299,10 +16444,10 @@
     <w:p>
       <w:r>
         <w:object w:dxaOrig="10380" w:dyaOrig="13065" w14:anchorId="12A82081">
-          <v:shape id="_x0000_i1034" type="#_x0000_t75" style="width:519pt;height:653.9pt" o:ole="">
+          <v:shape id="_x0000_i1034" type="#_x0000_t75" style="width:519pt;height:653.75pt" o:ole="">
             <v:imagedata r:id="rId27" o:title=""/>
           </v:shape>
-          <o:OLEObject Type="Embed" ProgID="Visio.Drawing.15" ShapeID="_x0000_i1034" DrawAspect="Content" ObjectID="_1602155143" r:id="rId28"/>
+          <o:OLEObject Type="Embed" ProgID="Visio.Drawing.15" ShapeID="_x0000_i1034" DrawAspect="Content" ObjectID="_1602157552" r:id="rId28"/>
         </w:object>
       </w:r>
     </w:p>
@@ -16320,10 +16465,10 @@
     <w:p>
       <w:r>
         <w:object w:dxaOrig="10441" w:dyaOrig="8821" w14:anchorId="26EC866F">
-          <v:shape id="_x0000_i1035" type="#_x0000_t75" style="width:522.55pt;height:441.05pt" o:ole="">
+          <v:shape id="_x0000_i1035" type="#_x0000_t75" style="width:522.45pt;height:441.2pt" o:ole="">
             <v:imagedata r:id="rId29" o:title=""/>
           </v:shape>
-          <o:OLEObject Type="Embed" ProgID="Visio.Drawing.15" ShapeID="_x0000_i1035" DrawAspect="Content" ObjectID="_1602155144" r:id="rId30"/>
+          <o:OLEObject Type="Embed" ProgID="Visio.Drawing.15" ShapeID="_x0000_i1035" DrawAspect="Content" ObjectID="_1602157553" r:id="rId30"/>
         </w:object>
       </w:r>
     </w:p>
@@ -16341,10 +16486,10 @@
     <w:p>
       <w:r>
         <w:object w:dxaOrig="11056" w:dyaOrig="10515" w14:anchorId="1F8C7551">
-          <v:shape id="_x0000_i1036" type="#_x0000_t75" style="width:522.95pt;height:497.35pt" o:ole="">
+          <v:shape id="_x0000_i1036" type="#_x0000_t75" style="width:523pt;height:497.1pt" o:ole="">
             <v:imagedata r:id="rId31" o:title=""/>
           </v:shape>
-          <o:OLEObject Type="Embed" ProgID="Visio.Drawing.15" ShapeID="_x0000_i1036" DrawAspect="Content" ObjectID="_1602155145" r:id="rId32"/>
+          <o:OLEObject Type="Embed" ProgID="Visio.Drawing.15" ShapeID="_x0000_i1036" DrawAspect="Content" ObjectID="_1602157554" r:id="rId32"/>
         </w:object>
       </w:r>
     </w:p>
@@ -16362,10 +16507,10 @@
     <w:p>
       <w:r>
         <w:object w:dxaOrig="10680" w:dyaOrig="8821" w14:anchorId="35583FB1">
-          <v:shape id="_x0000_i1037" type="#_x0000_t75" style="width:522.8pt;height:431.8pt" o:ole="">
+          <v:shape id="_x0000_i1037" type="#_x0000_t75" style="width:523pt;height:6in" o:ole="">
             <v:imagedata r:id="rId33" o:title=""/>
           </v:shape>
-          <o:OLEObject Type="Embed" ProgID="Visio.Drawing.15" ShapeID="_x0000_i1037" DrawAspect="Content" ObjectID="_1602155146" r:id="rId34"/>
+          <o:OLEObject Type="Embed" ProgID="Visio.Drawing.15" ShapeID="_x0000_i1037" DrawAspect="Content" ObjectID="_1602157555" r:id="rId34"/>
         </w:object>
       </w:r>
     </w:p>
@@ -16416,10 +16561,10 @@
     <w:p>
       <w:r>
         <w:object w:dxaOrig="13276" w:dyaOrig="10155" w14:anchorId="7E8439A7">
-          <v:shape id="_x0000_i1040" type="#_x0000_t75" style="width:379.05pt;height:289.95pt" o:ole="">
+          <v:shape id="_x0000_i1040" type="#_x0000_t75" style="width:379pt;height:289.75pt" o:ole="">
             <v:imagedata r:id="rId35" o:title=""/>
           </v:shape>
-          <o:OLEObject Type="Embed" ProgID="Visio.Drawing.15" ShapeID="_x0000_i1040" DrawAspect="Content" ObjectID="_1602155147" r:id="rId36"/>
+          <o:OLEObject Type="Embed" ProgID="Visio.Drawing.15" ShapeID="_x0000_i1040" DrawAspect="Content" ObjectID="_1602157556" r:id="rId36"/>
         </w:object>
       </w:r>
     </w:p>
@@ -16442,10 +16587,10 @@
     <w:p>
       <w:r>
         <w:object w:dxaOrig="14626" w:dyaOrig="14445" w14:anchorId="31A4A64B">
-          <v:shape id="_x0000_i1041" type="#_x0000_t75" style="width:388.3pt;height:383.5pt" o:ole="">
+          <v:shape id="_x0000_i1041" type="#_x0000_t75" style="width:388.2pt;height:383.6pt" o:ole="">
             <v:imagedata r:id="rId37" o:title=""/>
           </v:shape>
-          <o:OLEObject Type="Embed" ProgID="Visio.Drawing.15" ShapeID="_x0000_i1041" DrawAspect="Content" ObjectID="_1602155148" r:id="rId38"/>
+          <o:OLEObject Type="Embed" ProgID="Visio.Drawing.15" ShapeID="_x0000_i1041" DrawAspect="Content" ObjectID="_1602157557" r:id="rId38"/>
         </w:object>
       </w:r>
     </w:p>
@@ -25839,9 +25984,9 @@
     </w:lvl>
   </w:abstractNum>
   <w:abstractNum w:abstractNumId="2" w15:restartNumberingAfterBreak="0">
-    <w:nsid w:val="0C6062FA"/>
+    <w:nsid w:val="0A14657C"/>
     <w:multiLevelType w:val="hybridMultilevel"/>
-    <w:tmpl w:val="1DA6E368"/>
+    <w:tmpl w:val="04128BEA"/>
     <w:lvl w:ilvl="0" w:tplc="08090001">
       <w:start w:val="1"/>
       <w:numFmt w:val="bullet"/>
@@ -25952,95 +26097,9 @@
     </w:lvl>
   </w:abstractNum>
   <w:abstractNum w:abstractNumId="3" w15:restartNumberingAfterBreak="0">
-    <w:nsid w:val="0F7B1637"/>
+    <w:nsid w:val="0C6062FA"/>
     <w:multiLevelType w:val="hybridMultilevel"/>
-    <w:tmpl w:val="039CDF52"/>
-    <w:lvl w:ilvl="0" w:tplc="D7F80716">
-      <w:start w:val="1"/>
-      <w:numFmt w:val="decimal"/>
-      <w:lvlText w:val="%1."/>
-      <w:lvlJc w:val="left"/>
-      <w:pPr>
-        <w:ind w:left="360" w:hanging="360"/>
-      </w:pPr>
-    </w:lvl>
-    <w:lvl w:ilvl="1" w:tplc="08090019">
-      <w:start w:val="1"/>
-      <w:numFmt w:val="lowerLetter"/>
-      <w:lvlText w:val="%2."/>
-      <w:lvlJc w:val="left"/>
-      <w:pPr>
-        <w:ind w:left="1440" w:hanging="360"/>
-      </w:pPr>
-    </w:lvl>
-    <w:lvl w:ilvl="2" w:tplc="0809001B">
-      <w:start w:val="1"/>
-      <w:numFmt w:val="lowerRoman"/>
-      <w:lvlText w:val="%3."/>
-      <w:lvlJc w:val="right"/>
-      <w:pPr>
-        <w:ind w:left="2160" w:hanging="180"/>
-      </w:pPr>
-    </w:lvl>
-    <w:lvl w:ilvl="3" w:tplc="0809000F">
-      <w:start w:val="1"/>
-      <w:numFmt w:val="decimal"/>
-      <w:lvlText w:val="%4."/>
-      <w:lvlJc w:val="left"/>
-      <w:pPr>
-        <w:ind w:left="2880" w:hanging="360"/>
-      </w:pPr>
-    </w:lvl>
-    <w:lvl w:ilvl="4" w:tplc="08090019">
-      <w:start w:val="1"/>
-      <w:numFmt w:val="lowerLetter"/>
-      <w:lvlText w:val="%5."/>
-      <w:lvlJc w:val="left"/>
-      <w:pPr>
-        <w:ind w:left="3600" w:hanging="360"/>
-      </w:pPr>
-    </w:lvl>
-    <w:lvl w:ilvl="5" w:tplc="0809001B">
-      <w:start w:val="1"/>
-      <w:numFmt w:val="lowerRoman"/>
-      <w:lvlText w:val="%6."/>
-      <w:lvlJc w:val="right"/>
-      <w:pPr>
-        <w:ind w:left="4320" w:hanging="180"/>
-      </w:pPr>
-    </w:lvl>
-    <w:lvl w:ilvl="6" w:tplc="0809000F">
-      <w:start w:val="1"/>
-      <w:numFmt w:val="decimal"/>
-      <w:lvlText w:val="%7."/>
-      <w:lvlJc w:val="left"/>
-      <w:pPr>
-        <w:ind w:left="5040" w:hanging="360"/>
-      </w:pPr>
-    </w:lvl>
-    <w:lvl w:ilvl="7" w:tplc="08090019">
-      <w:start w:val="1"/>
-      <w:numFmt w:val="lowerLetter"/>
-      <w:lvlText w:val="%8."/>
-      <w:lvlJc w:val="left"/>
-      <w:pPr>
-        <w:ind w:left="5760" w:hanging="360"/>
-      </w:pPr>
-    </w:lvl>
-    <w:lvl w:ilvl="8" w:tplc="0809001B">
-      <w:start w:val="1"/>
-      <w:numFmt w:val="lowerRoman"/>
-      <w:lvlText w:val="%9."/>
-      <w:lvlJc w:val="right"/>
-      <w:pPr>
-        <w:ind w:left="6480" w:hanging="180"/>
-      </w:pPr>
-    </w:lvl>
-  </w:abstractNum>
-  <w:abstractNum w:abstractNumId="4" w15:restartNumberingAfterBreak="0">
-    <w:nsid w:val="110B76AC"/>
-    <w:multiLevelType w:val="hybridMultilevel"/>
-    <w:tmpl w:val="3FFAD7C2"/>
+    <w:tmpl w:val="1DA6E368"/>
     <w:lvl w:ilvl="0" w:tplc="08090001">
       <w:start w:val="1"/>
       <w:numFmt w:val="bullet"/>
@@ -26150,7 +26209,206 @@
       </w:rPr>
     </w:lvl>
   </w:abstractNum>
+  <w:abstractNum w:abstractNumId="4" w15:restartNumberingAfterBreak="0">
+    <w:nsid w:val="0F7B1637"/>
+    <w:multiLevelType w:val="hybridMultilevel"/>
+    <w:tmpl w:val="039CDF52"/>
+    <w:lvl w:ilvl="0" w:tplc="D7F80716">
+      <w:start w:val="1"/>
+      <w:numFmt w:val="decimal"/>
+      <w:lvlText w:val="%1."/>
+      <w:lvlJc w:val="left"/>
+      <w:pPr>
+        <w:ind w:left="360" w:hanging="360"/>
+      </w:pPr>
+    </w:lvl>
+    <w:lvl w:ilvl="1" w:tplc="08090019">
+      <w:start w:val="1"/>
+      <w:numFmt w:val="lowerLetter"/>
+      <w:lvlText w:val="%2."/>
+      <w:lvlJc w:val="left"/>
+      <w:pPr>
+        <w:ind w:left="1440" w:hanging="360"/>
+      </w:pPr>
+    </w:lvl>
+    <w:lvl w:ilvl="2" w:tplc="0809001B">
+      <w:start w:val="1"/>
+      <w:numFmt w:val="lowerRoman"/>
+      <w:lvlText w:val="%3."/>
+      <w:lvlJc w:val="right"/>
+      <w:pPr>
+        <w:ind w:left="2160" w:hanging="180"/>
+      </w:pPr>
+    </w:lvl>
+    <w:lvl w:ilvl="3" w:tplc="0809000F">
+      <w:start w:val="1"/>
+      <w:numFmt w:val="decimal"/>
+      <w:lvlText w:val="%4."/>
+      <w:lvlJc w:val="left"/>
+      <w:pPr>
+        <w:ind w:left="2880" w:hanging="360"/>
+      </w:pPr>
+    </w:lvl>
+    <w:lvl w:ilvl="4" w:tplc="08090019">
+      <w:start w:val="1"/>
+      <w:numFmt w:val="lowerLetter"/>
+      <w:lvlText w:val="%5."/>
+      <w:lvlJc w:val="left"/>
+      <w:pPr>
+        <w:ind w:left="3600" w:hanging="360"/>
+      </w:pPr>
+    </w:lvl>
+    <w:lvl w:ilvl="5" w:tplc="0809001B">
+      <w:start w:val="1"/>
+      <w:numFmt w:val="lowerRoman"/>
+      <w:lvlText w:val="%6."/>
+      <w:lvlJc w:val="right"/>
+      <w:pPr>
+        <w:ind w:left="4320" w:hanging="180"/>
+      </w:pPr>
+    </w:lvl>
+    <w:lvl w:ilvl="6" w:tplc="0809000F">
+      <w:start w:val="1"/>
+      <w:numFmt w:val="decimal"/>
+      <w:lvlText w:val="%7."/>
+      <w:lvlJc w:val="left"/>
+      <w:pPr>
+        <w:ind w:left="5040" w:hanging="360"/>
+      </w:pPr>
+    </w:lvl>
+    <w:lvl w:ilvl="7" w:tplc="08090019">
+      <w:start w:val="1"/>
+      <w:numFmt w:val="lowerLetter"/>
+      <w:lvlText w:val="%8."/>
+      <w:lvlJc w:val="left"/>
+      <w:pPr>
+        <w:ind w:left="5760" w:hanging="360"/>
+      </w:pPr>
+    </w:lvl>
+    <w:lvl w:ilvl="8" w:tplc="0809001B">
+      <w:start w:val="1"/>
+      <w:numFmt w:val="lowerRoman"/>
+      <w:lvlText w:val="%9."/>
+      <w:lvlJc w:val="right"/>
+      <w:pPr>
+        <w:ind w:left="6480" w:hanging="180"/>
+      </w:pPr>
+    </w:lvl>
+  </w:abstractNum>
   <w:abstractNum w:abstractNumId="5" w15:restartNumberingAfterBreak="0">
+    <w:nsid w:val="110B76AC"/>
+    <w:multiLevelType w:val="hybridMultilevel"/>
+    <w:tmpl w:val="3FFAD7C2"/>
+    <w:lvl w:ilvl="0" w:tplc="08090001">
+      <w:start w:val="1"/>
+      <w:numFmt w:val="bullet"/>
+      <w:lvlText w:val=""/>
+      <w:lvlJc w:val="left"/>
+      <w:pPr>
+        <w:ind w:left="720" w:hanging="360"/>
+      </w:pPr>
+      <w:rPr>
+        <w:rFonts w:ascii="Symbol" w:hAnsi="Symbol" w:hint="default"/>
+      </w:rPr>
+    </w:lvl>
+    <w:lvl w:ilvl="1" w:tplc="08090003" w:tentative="1">
+      <w:start w:val="1"/>
+      <w:numFmt w:val="bullet"/>
+      <w:lvlText w:val="o"/>
+      <w:lvlJc w:val="left"/>
+      <w:pPr>
+        <w:ind w:left="1440" w:hanging="360"/>
+      </w:pPr>
+      <w:rPr>
+        <w:rFonts w:ascii="Courier New" w:hAnsi="Courier New" w:cs="Courier New" w:hint="default"/>
+      </w:rPr>
+    </w:lvl>
+    <w:lvl w:ilvl="2" w:tplc="08090005" w:tentative="1">
+      <w:start w:val="1"/>
+      <w:numFmt w:val="bullet"/>
+      <w:lvlText w:val=""/>
+      <w:lvlJc w:val="left"/>
+      <w:pPr>
+        <w:ind w:left="2160" w:hanging="360"/>
+      </w:pPr>
+      <w:rPr>
+        <w:rFonts w:ascii="Wingdings" w:hAnsi="Wingdings" w:hint="default"/>
+      </w:rPr>
+    </w:lvl>
+    <w:lvl w:ilvl="3" w:tplc="08090001" w:tentative="1">
+      <w:start w:val="1"/>
+      <w:numFmt w:val="bullet"/>
+      <w:lvlText w:val=""/>
+      <w:lvlJc w:val="left"/>
+      <w:pPr>
+        <w:ind w:left="2880" w:hanging="360"/>
+      </w:pPr>
+      <w:rPr>
+        <w:rFonts w:ascii="Symbol" w:hAnsi="Symbol" w:hint="default"/>
+      </w:rPr>
+    </w:lvl>
+    <w:lvl w:ilvl="4" w:tplc="08090003" w:tentative="1">
+      <w:start w:val="1"/>
+      <w:numFmt w:val="bullet"/>
+      <w:lvlText w:val="o"/>
+      <w:lvlJc w:val="left"/>
+      <w:pPr>
+        <w:ind w:left="3600" w:hanging="360"/>
+      </w:pPr>
+      <w:rPr>
+        <w:rFonts w:ascii="Courier New" w:hAnsi="Courier New" w:cs="Courier New" w:hint="default"/>
+      </w:rPr>
+    </w:lvl>
+    <w:lvl w:ilvl="5" w:tplc="08090005" w:tentative="1">
+      <w:start w:val="1"/>
+      <w:numFmt w:val="bullet"/>
+      <w:lvlText w:val=""/>
+      <w:lvlJc w:val="left"/>
+      <w:pPr>
+        <w:ind w:left="4320" w:hanging="360"/>
+      </w:pPr>
+      <w:rPr>
+        <w:rFonts w:ascii="Wingdings" w:hAnsi="Wingdings" w:hint="default"/>
+      </w:rPr>
+    </w:lvl>
+    <w:lvl w:ilvl="6" w:tplc="08090001" w:tentative="1">
+      <w:start w:val="1"/>
+      <w:numFmt w:val="bullet"/>
+      <w:lvlText w:val=""/>
+      <w:lvlJc w:val="left"/>
+      <w:pPr>
+        <w:ind w:left="5040" w:hanging="360"/>
+      </w:pPr>
+      <w:rPr>
+        <w:rFonts w:ascii="Symbol" w:hAnsi="Symbol" w:hint="default"/>
+      </w:rPr>
+    </w:lvl>
+    <w:lvl w:ilvl="7" w:tplc="08090003" w:tentative="1">
+      <w:start w:val="1"/>
+      <w:numFmt w:val="bullet"/>
+      <w:lvlText w:val="o"/>
+      <w:lvlJc w:val="left"/>
+      <w:pPr>
+        <w:ind w:left="5760" w:hanging="360"/>
+      </w:pPr>
+      <w:rPr>
+        <w:rFonts w:ascii="Courier New" w:hAnsi="Courier New" w:cs="Courier New" w:hint="default"/>
+      </w:rPr>
+    </w:lvl>
+    <w:lvl w:ilvl="8" w:tplc="08090005" w:tentative="1">
+      <w:start w:val="1"/>
+      <w:numFmt w:val="bullet"/>
+      <w:lvlText w:val=""/>
+      <w:lvlJc w:val="left"/>
+      <w:pPr>
+        <w:ind w:left="6480" w:hanging="360"/>
+      </w:pPr>
+      <w:rPr>
+        <w:rFonts w:ascii="Wingdings" w:hAnsi="Wingdings" w:hint="default"/>
+      </w:rPr>
+    </w:lvl>
+  </w:abstractNum>
+  <w:abstractNum w:abstractNumId="6" w15:restartNumberingAfterBreak="0">
     <w:nsid w:val="1482775B"/>
     <w:multiLevelType w:val="multilevel"/>
     <w:tmpl w:val="0EBA3C40"/>
@@ -26245,7 +26503,7 @@
       </w:pPr>
     </w:lvl>
   </w:abstractNum>
-  <w:abstractNum w:abstractNumId="6" w15:restartNumberingAfterBreak="0">
+  <w:abstractNum w:abstractNumId="7" w15:restartNumberingAfterBreak="0">
     <w:nsid w:val="231D372F"/>
     <w:multiLevelType w:val="hybridMultilevel"/>
     <w:tmpl w:val="9D74E28A"/>
@@ -26358,7 +26616,7 @@
       </w:rPr>
     </w:lvl>
   </w:abstractNum>
-  <w:abstractNum w:abstractNumId="7" w15:restartNumberingAfterBreak="0">
+  <w:abstractNum w:abstractNumId="8" w15:restartNumberingAfterBreak="0">
     <w:nsid w:val="2635016C"/>
     <w:multiLevelType w:val="hybridMultilevel"/>
     <w:tmpl w:val="973A2104"/>
@@ -26471,7 +26729,7 @@
       </w:rPr>
     </w:lvl>
   </w:abstractNum>
-  <w:abstractNum w:abstractNumId="8" w15:restartNumberingAfterBreak="0">
+  <w:abstractNum w:abstractNumId="9" w15:restartNumberingAfterBreak="0">
     <w:nsid w:val="2E054055"/>
     <w:multiLevelType w:val="hybridMultilevel"/>
     <w:tmpl w:val="5CEC3216"/>
@@ -26584,7 +26842,7 @@
       </w:rPr>
     </w:lvl>
   </w:abstractNum>
-  <w:abstractNum w:abstractNumId="9" w15:restartNumberingAfterBreak="0">
+  <w:abstractNum w:abstractNumId="10" w15:restartNumberingAfterBreak="0">
     <w:nsid w:val="3962171D"/>
     <w:multiLevelType w:val="hybridMultilevel"/>
     <w:tmpl w:val="BA56EEC2"/>
@@ -26697,7 +26955,7 @@
       </w:rPr>
     </w:lvl>
   </w:abstractNum>
-  <w:abstractNum w:abstractNumId="10" w15:restartNumberingAfterBreak="0">
+  <w:abstractNum w:abstractNumId="11" w15:restartNumberingAfterBreak="0">
     <w:nsid w:val="43584DCF"/>
     <w:multiLevelType w:val="hybridMultilevel"/>
     <w:tmpl w:val="7D1656AE"/>
@@ -26783,7 +27041,7 @@
       </w:pPr>
     </w:lvl>
   </w:abstractNum>
-  <w:abstractNum w:abstractNumId="11" w15:restartNumberingAfterBreak="0">
+  <w:abstractNum w:abstractNumId="12" w15:restartNumberingAfterBreak="0">
     <w:nsid w:val="47CA4E7C"/>
     <w:multiLevelType w:val="hybridMultilevel"/>
     <w:tmpl w:val="82FA4D52"/>
@@ -26896,7 +27154,7 @@
       </w:rPr>
     </w:lvl>
   </w:abstractNum>
-  <w:abstractNum w:abstractNumId="12" w15:restartNumberingAfterBreak="0">
+  <w:abstractNum w:abstractNumId="13" w15:restartNumberingAfterBreak="0">
     <w:nsid w:val="483720D5"/>
     <w:multiLevelType w:val="hybridMultilevel"/>
     <w:tmpl w:val="AB16F0E4"/>
@@ -27009,7 +27267,7 @@
       </w:rPr>
     </w:lvl>
   </w:abstractNum>
-  <w:abstractNum w:abstractNumId="13" w15:restartNumberingAfterBreak="0">
+  <w:abstractNum w:abstractNumId="14" w15:restartNumberingAfterBreak="0">
     <w:nsid w:val="4DA14EB4"/>
     <w:multiLevelType w:val="hybridMultilevel"/>
     <w:tmpl w:val="370668DC"/>
@@ -27122,7 +27380,7 @@
       </w:rPr>
     </w:lvl>
   </w:abstractNum>
-  <w:abstractNum w:abstractNumId="14" w15:restartNumberingAfterBreak="0">
+  <w:abstractNum w:abstractNumId="15" w15:restartNumberingAfterBreak="0">
     <w:nsid w:val="4F5115BD"/>
     <w:multiLevelType w:val="hybridMultilevel"/>
     <w:tmpl w:val="039CDF52"/>
@@ -27208,7 +27466,7 @@
       </w:pPr>
     </w:lvl>
   </w:abstractNum>
-  <w:abstractNum w:abstractNumId="15" w15:restartNumberingAfterBreak="0">
+  <w:abstractNum w:abstractNumId="16" w15:restartNumberingAfterBreak="0">
     <w:nsid w:val="58F33058"/>
     <w:multiLevelType w:val="hybridMultilevel"/>
     <w:tmpl w:val="D5D84D7E"/>
@@ -27321,7 +27579,7 @@
       </w:rPr>
     </w:lvl>
   </w:abstractNum>
-  <w:abstractNum w:abstractNumId="16" w15:restartNumberingAfterBreak="0">
+  <w:abstractNum w:abstractNumId="17" w15:restartNumberingAfterBreak="0">
     <w:nsid w:val="5DF07C42"/>
     <w:multiLevelType w:val="hybridMultilevel"/>
     <w:tmpl w:val="516AB478"/>
@@ -27407,7 +27665,7 @@
       </w:pPr>
     </w:lvl>
   </w:abstractNum>
-  <w:abstractNum w:abstractNumId="17" w15:restartNumberingAfterBreak="0">
+  <w:abstractNum w:abstractNumId="18" w15:restartNumberingAfterBreak="0">
     <w:nsid w:val="606F43B7"/>
     <w:multiLevelType w:val="hybridMultilevel"/>
     <w:tmpl w:val="FE242E44"/>
@@ -27520,7 +27778,7 @@
       </w:rPr>
     </w:lvl>
   </w:abstractNum>
-  <w:abstractNum w:abstractNumId="18" w15:restartNumberingAfterBreak="0">
+  <w:abstractNum w:abstractNumId="19" w15:restartNumberingAfterBreak="0">
     <w:nsid w:val="650240A8"/>
     <w:multiLevelType w:val="hybridMultilevel"/>
     <w:tmpl w:val="38545656"/>
@@ -27633,7 +27891,7 @@
       </w:rPr>
     </w:lvl>
   </w:abstractNum>
-  <w:abstractNum w:abstractNumId="19" w15:restartNumberingAfterBreak="0">
+  <w:abstractNum w:abstractNumId="20" w15:restartNumberingAfterBreak="0">
     <w:nsid w:val="71E40E03"/>
     <w:multiLevelType w:val="hybridMultilevel"/>
     <w:tmpl w:val="5D5ACA32"/>
@@ -27746,7 +28004,7 @@
       </w:rPr>
     </w:lvl>
   </w:abstractNum>
-  <w:abstractNum w:abstractNumId="20" w15:restartNumberingAfterBreak="0">
+  <w:abstractNum w:abstractNumId="21" w15:restartNumberingAfterBreak="0">
     <w:nsid w:val="73111D20"/>
     <w:multiLevelType w:val="hybridMultilevel"/>
     <w:tmpl w:val="936898A8"/>
@@ -27832,7 +28090,7 @@
       </w:pPr>
     </w:lvl>
   </w:abstractNum>
-  <w:abstractNum w:abstractNumId="21" w15:restartNumberingAfterBreak="0">
+  <w:abstractNum w:abstractNumId="22" w15:restartNumberingAfterBreak="0">
     <w:nsid w:val="768F25A1"/>
     <w:multiLevelType w:val="hybridMultilevel"/>
     <w:tmpl w:val="516AB478"/>
@@ -27918,7 +28176,7 @@
       </w:pPr>
     </w:lvl>
   </w:abstractNum>
-  <w:abstractNum w:abstractNumId="22" w15:restartNumberingAfterBreak="0">
+  <w:abstractNum w:abstractNumId="23" w15:restartNumberingAfterBreak="0">
     <w:nsid w:val="7D75420C"/>
     <w:multiLevelType w:val="hybridMultilevel"/>
     <w:tmpl w:val="00FE4AFA"/>
@@ -28031,7 +28289,7 @@
       </w:rPr>
     </w:lvl>
   </w:abstractNum>
-  <w:abstractNum w:abstractNumId="23" w15:restartNumberingAfterBreak="0">
+  <w:abstractNum w:abstractNumId="24" w15:restartNumberingAfterBreak="0">
     <w:nsid w:val="7DD52F58"/>
     <w:multiLevelType w:val="hybridMultilevel"/>
     <w:tmpl w:val="F5BE093C"/>
@@ -28144,7 +28402,7 @@
       </w:rPr>
     </w:lvl>
   </w:abstractNum>
-  <w:abstractNum w:abstractNumId="24" w15:restartNumberingAfterBreak="0">
+  <w:abstractNum w:abstractNumId="25" w15:restartNumberingAfterBreak="0">
     <w:nsid w:val="7F1B03D9"/>
     <w:multiLevelType w:val="hybridMultilevel"/>
     <w:tmpl w:val="7682C084"/>
@@ -28258,7 +28516,7 @@
     </w:lvl>
   </w:abstractNum>
   <w:num w:numId="1">
-    <w:abstractNumId w:val="3"/>
+    <w:abstractNumId w:val="4"/>
     <w:lvlOverride w:ilvl="0">
       <w:startOverride w:val="1"/>
     </w:lvlOverride>
@@ -28318,28 +28576,28 @@
     </w:lvlOverride>
   </w:num>
   <w:num w:numId="3">
-    <w:abstractNumId w:val="9"/>
+    <w:abstractNumId w:val="10"/>
   </w:num>
   <w:num w:numId="4">
+    <w:abstractNumId w:val="20"/>
+  </w:num>
+  <w:num w:numId="5">
+    <w:abstractNumId w:val="23"/>
+  </w:num>
+  <w:num w:numId="6">
     <w:abstractNumId w:val="19"/>
   </w:num>
-  <w:num w:numId="5">
-    <w:abstractNumId w:val="22"/>
+  <w:num w:numId="7">
+    <w:abstractNumId w:val="16"/>
   </w:num>
-  <w:num w:numId="6">
+  <w:num w:numId="8">
+    <w:abstractNumId w:val="25"/>
+  </w:num>
+  <w:num w:numId="9">
     <w:abstractNumId w:val="18"/>
   </w:num>
-  <w:num w:numId="7">
-    <w:abstractNumId w:val="15"/>
-  </w:num>
-  <w:num w:numId="8">
-    <w:abstractNumId w:val="24"/>
-  </w:num>
-  <w:num w:numId="9">
-    <w:abstractNumId w:val="17"/>
-  </w:num>
   <w:num w:numId="10">
-    <w:abstractNumId w:val="10"/>
+    <w:abstractNumId w:val="11"/>
     <w:lvlOverride w:ilvl="0">
       <w:startOverride w:val="1"/>
     </w:lvlOverride>
@@ -28369,7 +28627,7 @@
     </w:lvlOverride>
   </w:num>
   <w:num w:numId="11">
-    <w:abstractNumId w:val="20"/>
+    <w:abstractNumId w:val="21"/>
     <w:lvlOverride w:ilvl="0">
       <w:startOverride w:val="1"/>
     </w:lvlOverride>
@@ -28399,7 +28657,7 @@
     </w:lvlOverride>
   </w:num>
   <w:num w:numId="12">
-    <w:abstractNumId w:val="21"/>
+    <w:abstractNumId w:val="22"/>
     <w:lvlOverride w:ilvl="0">
       <w:startOverride w:val="1"/>
     </w:lvlOverride>
@@ -28429,7 +28687,7 @@
     </w:lvlOverride>
   </w:num>
   <w:num w:numId="13">
-    <w:abstractNumId w:val="16"/>
+    <w:abstractNumId w:val="17"/>
     <w:lvlOverride w:ilvl="0">
       <w:startOverride w:val="1"/>
     </w:lvlOverride>
@@ -28459,73 +28717,76 @@
     </w:lvlOverride>
   </w:num>
   <w:num w:numId="14">
-    <w:abstractNumId w:val="5"/>
+    <w:abstractNumId w:val="6"/>
   </w:num>
   <w:num w:numId="15">
-    <w:abstractNumId w:val="5"/>
+    <w:abstractNumId w:val="6"/>
   </w:num>
   <w:num w:numId="16">
-    <w:abstractNumId w:val="5"/>
+    <w:abstractNumId w:val="6"/>
   </w:num>
   <w:num w:numId="17">
-    <w:abstractNumId w:val="5"/>
+    <w:abstractNumId w:val="6"/>
   </w:num>
   <w:num w:numId="18">
-    <w:abstractNumId w:val="5"/>
+    <w:abstractNumId w:val="6"/>
   </w:num>
   <w:num w:numId="19">
-    <w:abstractNumId w:val="5"/>
+    <w:abstractNumId w:val="6"/>
   </w:num>
   <w:num w:numId="20">
-    <w:abstractNumId w:val="5"/>
+    <w:abstractNumId w:val="6"/>
   </w:num>
   <w:num w:numId="21">
-    <w:abstractNumId w:val="5"/>
+    <w:abstractNumId w:val="6"/>
   </w:num>
   <w:num w:numId="22">
-    <w:abstractNumId w:val="5"/>
+    <w:abstractNumId w:val="6"/>
   </w:num>
   <w:num w:numId="23">
-    <w:abstractNumId w:val="5"/>
+    <w:abstractNumId w:val="6"/>
   </w:num>
   <w:num w:numId="24">
-    <w:abstractNumId w:val="3"/>
+    <w:abstractNumId w:val="4"/>
   </w:num>
   <w:num w:numId="25">
     <w:abstractNumId w:val="0"/>
   </w:num>
   <w:num w:numId="26">
+    <w:abstractNumId w:val="15"/>
+  </w:num>
+  <w:num w:numId="27">
+    <w:abstractNumId w:val="12"/>
+  </w:num>
+  <w:num w:numId="28">
     <w:abstractNumId w:val="14"/>
   </w:num>
-  <w:num w:numId="27">
-    <w:abstractNumId w:val="11"/>
-  </w:num>
-  <w:num w:numId="28">
+  <w:num w:numId="29">
     <w:abstractNumId w:val="13"/>
-  </w:num>
-  <w:num w:numId="29">
-    <w:abstractNumId w:val="12"/>
   </w:num>
   <w:num w:numId="30">
     <w:abstractNumId w:val="1"/>
   </w:num>
   <w:num w:numId="31">
-    <w:abstractNumId w:val="4"/>
+    <w:abstractNumId w:val="5"/>
   </w:num>
   <w:num w:numId="32">
-    <w:abstractNumId w:val="2"/>
+    <w:abstractNumId w:val="3"/>
   </w:num>
   <w:num w:numId="33">
-    <w:abstractNumId w:val="23"/>
+    <w:abstractNumId w:val="24"/>
   </w:num>
   <w:num w:numId="34">
+    <w:abstractNumId w:val="9"/>
+  </w:num>
+  <w:num w:numId="35">
     <w:abstractNumId w:val="8"/>
   </w:num>
-  <w:num w:numId="35">
+  <w:num w:numId="36">
     <w:abstractNumId w:val="7"/>
   </w:num>
-  <w:num w:numId="36">
-    <w:abstractNumId w:val="6"/>
+  <w:num w:numId="37">
+    <w:abstractNumId w:val="2"/>
   </w:num>
 </w:numbering>
 </file>
@@ -30053,7 +30314,7 @@
 </file>
 
 <file path=customXml/itemProps2.xml><?xml version="1.0" encoding="utf-8"?>
-<ds:datastoreItem xmlns:ds="http://schemas.openxmlformats.org/officeDocument/2006/customXml" ds:itemID="{03552D44-13EF-4700-8310-9BF8BDAF4640}">
+<ds:datastoreItem xmlns:ds="http://schemas.openxmlformats.org/officeDocument/2006/customXml" ds:itemID="{66766411-54F7-4246-AA46-7CF7C4199788}">
   <ds:schemaRefs>
     <ds:schemaRef ds:uri="http://schemas.openxmlformats.org/officeDocument/2006/bibliography"/>
   </ds:schemaRefs>

</xml_diff>